<commit_message>
τελευταιο verison use case 1-7
</commit_message>
<xml_diff>
--- a/Report Files/2ο Παραδοτέο/Use Cases v0.2/Use_Cases v0.2.docx
+++ b/Report Files/2ο Παραδοτέο/Use Cases v0.2/Use_Cases v0.2.docx
@@ -778,33 +778,8 @@
           <w:sz w:val="32"/>
           <w:szCs w:val="32"/>
         </w:rPr>
-        <w:t xml:space="preserve">Συντάκτης: </w:t>
-      </w:r>
-      <w:proofErr w:type="spellStart"/>
-      <w:r>
-        <w:rPr>
-          <w:sz w:val="32"/>
-          <w:szCs w:val="32"/>
-        </w:rPr>
-        <w:t>Βαλεντίν</w:t>
-      </w:r>
-      <w:proofErr w:type="spellEnd"/>
-      <w:r>
-        <w:rPr>
-          <w:sz w:val="32"/>
-          <w:szCs w:val="32"/>
-        </w:rPr>
-        <w:t xml:space="preserve"> </w:t>
-      </w:r>
-      <w:proofErr w:type="spellStart"/>
-      <w:r>
-        <w:rPr>
-          <w:sz w:val="32"/>
-          <w:szCs w:val="32"/>
-        </w:rPr>
-        <w:t>Πασκάρι</w:t>
-      </w:r>
-      <w:proofErr w:type="spellEnd"/>
+        <w:t>Συντάκτης: Βαλεντίν Πασκάρι</w:t>
+      </w:r>
     </w:p>
     <w:p>
       <w:pPr>
@@ -837,25 +812,7 @@
           <w:sz w:val="32"/>
           <w:szCs w:val="32"/>
         </w:rPr>
-        <w:t xml:space="preserve">Παραγωγός Διαγραμμάτων : </w:t>
-      </w:r>
-      <w:proofErr w:type="spellStart"/>
-      <w:r>
-        <w:rPr>
-          <w:color w:val="000000" w:themeColor="text1"/>
-          <w:sz w:val="32"/>
-          <w:szCs w:val="32"/>
-        </w:rPr>
-        <w:t>Βαλεντίν</w:t>
-      </w:r>
-      <w:proofErr w:type="spellEnd"/>
-      <w:r>
-        <w:rPr>
-          <w:color w:val="000000" w:themeColor="text1"/>
-          <w:sz w:val="32"/>
-          <w:szCs w:val="32"/>
-        </w:rPr>
-        <w:t xml:space="preserve"> Πασκάρι, Γιάννης Γεωργούλης</w:t>
+        <w:t>Παραγωγός Διαγραμμάτων : Βαλεντίν Πασκάρι, Γιάννης Γεωργούλης</w:t>
       </w:r>
       <w:bookmarkEnd w:id="0"/>
     </w:p>
@@ -5221,23 +5178,15 @@
           <w:sz w:val="32"/>
           <w:szCs w:val="32"/>
         </w:rPr>
-        <w:t xml:space="preserve">επαληθεύει την ύπαρξη εγγραφής του χρήστη χρησιμοποιώντας το σχετικό αρχείο </w:t>
-      </w:r>
-      <w:r>
-        <w:rPr>
-          <w:color w:val="000000" w:themeColor="text1"/>
-          <w:sz w:val="32"/>
-          <w:szCs w:val="32"/>
-        </w:rPr>
-        <w:t>ό</w:t>
-      </w:r>
-      <w:r>
-        <w:rPr>
-          <w:color w:val="000000" w:themeColor="text1"/>
-          <w:sz w:val="32"/>
-          <w:szCs w:val="32"/>
-        </w:rPr>
-        <w:t>που είναι αποθηκευμένοι όλοι οι χρήστες της εφαρμογής.</w:t>
+        <w:t>επαληθεύει την ύπαρξη εγγραφής του χρήστη</w:t>
+      </w:r>
+      <w:r>
+        <w:rPr>
+          <w:color w:val="000000" w:themeColor="text1"/>
+          <w:sz w:val="32"/>
+          <w:szCs w:val="32"/>
+        </w:rPr>
+        <w:t>.</w:t>
       </w:r>
     </w:p>
     <w:p>
@@ -5909,6 +5858,30 @@
           <w:sz w:val="32"/>
           <w:szCs w:val="32"/>
         </w:rPr>
+        <w:t>Το σύστημα χρησιμοποιεί το αρχείο που περιέχει τα προϊόντα για τα μέρη του υπολογιστή για να τα προβάλει ως επιλογές στον χρήστη.</w:t>
+      </w:r>
+    </w:p>
+    <w:p>
+      <w:pPr>
+        <w:pStyle w:val="af4"/>
+        <w:numPr>
+          <w:ilvl w:val="2"/>
+          <w:numId w:val="1"/>
+        </w:numPr>
+        <w:jc w:val="both"/>
+        <w:rPr>
+          <w:color w:val="000000" w:themeColor="text1"/>
+          <w:sz w:val="32"/>
+          <w:szCs w:val="32"/>
+        </w:rPr>
+      </w:pPr>
+      <w:r>
+        <w:rPr>
+          <w:color w:val="000000" w:themeColor="text1"/>
+          <w:sz w:val="32"/>
+          <w:szCs w:val="32"/>
+        </w:rPr>
+        <w:lastRenderedPageBreak/>
         <w:t xml:space="preserve">Ο χρήστης τροποποιεί με ελευθερία τα </w:t>
       </w:r>
       <w:r>
@@ -5967,6 +5940,63 @@
         </w:rPr>
         <w:t>Το σύστημα</w:t>
       </w:r>
+      <w:r>
+        <w:rPr>
+          <w:color w:val="000000" w:themeColor="text1"/>
+          <w:sz w:val="32"/>
+          <w:szCs w:val="32"/>
+        </w:rPr>
+        <w:t xml:space="preserve"> </w:t>
+      </w:r>
+      <w:r>
+        <w:rPr>
+          <w:color w:val="000000" w:themeColor="text1"/>
+          <w:sz w:val="32"/>
+          <w:szCs w:val="32"/>
+        </w:rPr>
+        <w:t xml:space="preserve">ελέγχει αν τα νέα </w:t>
+      </w:r>
+      <w:r>
+        <w:rPr>
+          <w:color w:val="000000" w:themeColor="text1"/>
+          <w:sz w:val="32"/>
+          <w:szCs w:val="32"/>
+          <w:lang w:val="en-US"/>
+        </w:rPr>
+        <w:t>components</w:t>
+      </w:r>
+      <w:r>
+        <w:rPr>
+          <w:color w:val="000000" w:themeColor="text1"/>
+          <w:sz w:val="32"/>
+          <w:szCs w:val="32"/>
+        </w:rPr>
+        <w:t xml:space="preserve"> είναι συμβατά μεταξύ </w:t>
+      </w:r>
+      <w:r>
+        <w:rPr>
+          <w:color w:val="000000" w:themeColor="text1"/>
+          <w:sz w:val="32"/>
+          <w:szCs w:val="32"/>
+        </w:rPr>
+        <w:t>τους</w:t>
+      </w:r>
+      <w:r>
+        <w:rPr>
+          <w:color w:val="000000" w:themeColor="text1"/>
+          <w:sz w:val="32"/>
+          <w:szCs w:val="32"/>
+        </w:rPr>
+        <w:t xml:space="preserve"> </w:t>
+      </w:r>
+      <w:r>
+        <w:rPr>
+          <w:color w:val="000000" w:themeColor="text1"/>
+          <w:sz w:val="32"/>
+          <w:szCs w:val="32"/>
+        </w:rPr>
+        <w:t>χρησιμοποιώντας τον σχετικό χώρο</w:t>
+      </w:r>
     </w:p>
     <w:p>
       <w:pPr>
@@ -5984,22 +6014,83 @@
       </w:pPr>
       <w:r>
         <w:rPr>
-          <w:strike/>
-          <w:color w:val="000000" w:themeColor="text1"/>
-          <w:sz w:val="32"/>
-          <w:szCs w:val="32"/>
-          <w:shd w:val="clear" w:color="auto" w:fill="C9211E"/>
-        </w:rPr>
-        <w:lastRenderedPageBreak/>
-        <w:t>Επαληθεύεται</w:t>
-      </w:r>
-      <w:r>
-        <w:rPr>
-          <w:strike/>
-          <w:color w:val="000000" w:themeColor="text1"/>
-          <w:sz w:val="32"/>
-          <w:szCs w:val="32"/>
-          <w:shd w:val="clear" w:color="auto" w:fill="81D41A"/>
+          <w:color w:val="000000" w:themeColor="text1"/>
+          <w:sz w:val="32"/>
+          <w:szCs w:val="32"/>
+        </w:rPr>
+        <w:t xml:space="preserve">Το σύστημα εγκρίνει το </w:t>
+      </w:r>
+      <w:r>
+        <w:rPr>
+          <w:color w:val="000000" w:themeColor="text1"/>
+          <w:sz w:val="32"/>
+          <w:szCs w:val="32"/>
+          <w:lang w:val="en-US"/>
+        </w:rPr>
+        <w:t>edit</w:t>
+      </w:r>
+      <w:r>
+        <w:rPr>
+          <w:color w:val="000000" w:themeColor="text1"/>
+          <w:sz w:val="32"/>
+          <w:szCs w:val="32"/>
+        </w:rPr>
+        <w:t xml:space="preserve"> και δημιουργεί καινούργιο μοναδικό κωδικό για το </w:t>
+      </w:r>
+      <w:r>
+        <w:rPr>
+          <w:color w:val="000000" w:themeColor="text1"/>
+          <w:sz w:val="32"/>
+          <w:szCs w:val="32"/>
+          <w:lang w:val="en-US"/>
+        </w:rPr>
+        <w:t>build</w:t>
+      </w:r>
+      <w:r>
+        <w:rPr>
+          <w:color w:val="000000" w:themeColor="text1"/>
+          <w:sz w:val="32"/>
+          <w:szCs w:val="32"/>
+        </w:rPr>
+        <w:t>.</w:t>
+      </w:r>
+    </w:p>
+    <w:p>
+      <w:pPr>
+        <w:pStyle w:val="af4"/>
+        <w:numPr>
+          <w:ilvl w:val="2"/>
+          <w:numId w:val="1"/>
+        </w:numPr>
+        <w:jc w:val="both"/>
+        <w:rPr>
+          <w:color w:val="000000" w:themeColor="text1"/>
+          <w:sz w:val="32"/>
+          <w:szCs w:val="32"/>
+        </w:rPr>
+      </w:pPr>
+      <w:r>
+        <w:rPr>
+          <w:color w:val="000000" w:themeColor="text1"/>
+          <w:sz w:val="32"/>
+          <w:szCs w:val="32"/>
+        </w:rPr>
+        <w:t xml:space="preserve">Το σύστημα δημιουργεί καινούργια καρτέλα </w:t>
+      </w:r>
+      <w:r>
+        <w:rPr>
+          <w:color w:val="000000" w:themeColor="text1"/>
+          <w:sz w:val="32"/>
+          <w:szCs w:val="32"/>
+          <w:lang w:val="en-US"/>
+        </w:rPr>
+        <w:t>build</w:t>
+      </w:r>
+      <w:r>
+        <w:rPr>
+          <w:color w:val="000000" w:themeColor="text1"/>
+          <w:sz w:val="32"/>
+          <w:szCs w:val="32"/>
         </w:rPr>
         <w:t xml:space="preserve"> </w:t>
       </w:r>
@@ -6008,26 +6099,9 @@
           <w:color w:val="000000" w:themeColor="text1"/>
           <w:sz w:val="32"/>
           <w:szCs w:val="32"/>
-          <w:shd w:val="clear" w:color="auto" w:fill="81D41A"/>
-        </w:rPr>
-        <w:t>Ο Server επαληθεύει τ</w:t>
-      </w:r>
-      <w:r>
-        <w:rPr>
-          <w:color w:val="000000" w:themeColor="text1"/>
-          <w:sz w:val="32"/>
-          <w:szCs w:val="32"/>
-        </w:rPr>
-        <w:t xml:space="preserve">η συμβατότητα όλων των </w:t>
-      </w:r>
-      <w:r>
-        <w:rPr>
-          <w:color w:val="000000" w:themeColor="text1"/>
-          <w:sz w:val="32"/>
-          <w:szCs w:val="32"/>
-          <w:lang w:val="en-US"/>
-        </w:rPr>
-        <w:t>components</w:t>
+          <w:lang w:val="en-US"/>
+        </w:rPr>
+        <w:t>view</w:t>
       </w:r>
       <w:r>
         <w:rPr>
@@ -6041,6 +6115,61 @@
     <w:p>
       <w:pPr>
         <w:pStyle w:val="af4"/>
+        <w:ind w:left="1134"/>
+        <w:jc w:val="both"/>
+        <w:rPr>
+          <w:color w:val="000000" w:themeColor="text1"/>
+          <w:sz w:val="32"/>
+          <w:szCs w:val="32"/>
+        </w:rPr>
+      </w:pPr>
+    </w:p>
+    <w:p>
+      <w:pPr>
+        <w:pStyle w:val="af4"/>
+        <w:numPr>
+          <w:ilvl w:val="1"/>
+          <w:numId w:val="1"/>
+        </w:numPr>
+        <w:jc w:val="both"/>
+        <w:rPr>
+          <w:color w:val="000000" w:themeColor="text1"/>
+          <w:sz w:val="32"/>
+          <w:szCs w:val="32"/>
+        </w:rPr>
+      </w:pPr>
+      <w:r>
+        <w:rPr>
+          <w:color w:val="000000" w:themeColor="text1"/>
+          <w:sz w:val="32"/>
+          <w:szCs w:val="32"/>
+          <w:u w:val="single"/>
+        </w:rPr>
+        <w:t xml:space="preserve">Εναλλακτική Ροή </w:t>
+      </w:r>
+      <w:r>
+        <w:rPr>
+          <w:color w:val="000000" w:themeColor="text1"/>
+          <w:sz w:val="32"/>
+          <w:szCs w:val="32"/>
+          <w:u w:val="single"/>
+          <w:lang w:val="en-US"/>
+        </w:rPr>
+        <w:t>1</w:t>
+      </w:r>
+      <w:r>
+        <w:rPr>
+          <w:color w:val="000000" w:themeColor="text1"/>
+          <w:sz w:val="32"/>
+          <w:szCs w:val="32"/>
+          <w:u w:val="single"/>
+        </w:rPr>
+        <w:t>:</w:t>
+      </w:r>
+    </w:p>
+    <w:p>
+      <w:pPr>
+        <w:pStyle w:val="af4"/>
         <w:numPr>
           <w:ilvl w:val="2"/>
           <w:numId w:val="1"/>
@@ -6058,7 +6187,221 @@
           <w:sz w:val="32"/>
           <w:szCs w:val="32"/>
         </w:rPr>
-        <w:t xml:space="preserve">Ο χρήστης προχωράει στην ολοκλήρωση της τροποποίησης του </w:t>
+        <w:t xml:space="preserve">Τα πρώτα </w:t>
+      </w:r>
+      <w:r>
+        <w:rPr>
+          <w:color w:val="000000" w:themeColor="text1"/>
+          <w:sz w:val="32"/>
+          <w:szCs w:val="32"/>
+        </w:rPr>
+        <w:t>4</w:t>
+      </w:r>
+      <w:r>
+        <w:rPr>
+          <w:color w:val="000000" w:themeColor="text1"/>
+          <w:sz w:val="32"/>
+          <w:szCs w:val="32"/>
+        </w:rPr>
+        <w:t xml:space="preserve"> βήματα είναι ίδια με αυτά της βασικής ροής.</w:t>
+      </w:r>
+    </w:p>
+    <w:p>
+      <w:pPr>
+        <w:pStyle w:val="af4"/>
+        <w:numPr>
+          <w:ilvl w:val="2"/>
+          <w:numId w:val="1"/>
+        </w:numPr>
+        <w:jc w:val="both"/>
+        <w:rPr>
+          <w:color w:val="000000" w:themeColor="text1"/>
+          <w:sz w:val="32"/>
+          <w:szCs w:val="32"/>
+        </w:rPr>
+      </w:pPr>
+      <w:r>
+        <w:rPr>
+          <w:color w:val="000000" w:themeColor="text1"/>
+          <w:sz w:val="32"/>
+          <w:szCs w:val="32"/>
+          <w:lang w:val="en-US"/>
+        </w:rPr>
+        <w:t>T</w:t>
+      </w:r>
+      <w:r>
+        <w:rPr>
+          <w:color w:val="000000" w:themeColor="text1"/>
+          <w:sz w:val="32"/>
+          <w:szCs w:val="32"/>
+        </w:rPr>
+        <w:t xml:space="preserve">ο σύστημα δεν εγκρίνει το </w:t>
+      </w:r>
+      <w:r>
+        <w:rPr>
+          <w:color w:val="000000" w:themeColor="text1"/>
+          <w:sz w:val="32"/>
+          <w:szCs w:val="32"/>
+          <w:lang w:val="en-US"/>
+        </w:rPr>
+        <w:t>edit</w:t>
+      </w:r>
+      <w:r>
+        <w:rPr>
+          <w:color w:val="000000" w:themeColor="text1"/>
+          <w:sz w:val="32"/>
+          <w:szCs w:val="32"/>
+        </w:rPr>
+        <w:t xml:space="preserve"> </w:t>
+      </w:r>
+      <w:r>
+        <w:rPr>
+          <w:color w:val="000000" w:themeColor="text1"/>
+          <w:sz w:val="32"/>
+          <w:szCs w:val="32"/>
+        </w:rPr>
+        <w:t>λόγω μη πληρότητας της συμβατότητας.</w:t>
+      </w:r>
+    </w:p>
+    <w:p>
+      <w:pPr>
+        <w:pStyle w:val="af4"/>
+        <w:numPr>
+          <w:ilvl w:val="2"/>
+          <w:numId w:val="1"/>
+        </w:numPr>
+        <w:jc w:val="both"/>
+        <w:rPr>
+          <w:color w:val="000000" w:themeColor="text1"/>
+          <w:sz w:val="32"/>
+          <w:szCs w:val="32"/>
+        </w:rPr>
+      </w:pPr>
+      <w:r>
+        <w:rPr>
+          <w:color w:val="000000" w:themeColor="text1"/>
+          <w:sz w:val="32"/>
+          <w:szCs w:val="32"/>
+        </w:rPr>
+        <w:t xml:space="preserve">Το σύστημα ενημερώνει τον χρήστη και τον ανακατευθύνει στην καρτέλα του </w:t>
+      </w:r>
+      <w:r>
+        <w:rPr>
+          <w:color w:val="000000" w:themeColor="text1"/>
+          <w:sz w:val="32"/>
+          <w:szCs w:val="32"/>
+          <w:lang w:val="en-US"/>
+        </w:rPr>
+        <w:t>edit</w:t>
+      </w:r>
+      <w:r>
+        <w:rPr>
+          <w:color w:val="000000" w:themeColor="text1"/>
+          <w:sz w:val="32"/>
+          <w:szCs w:val="32"/>
+        </w:rPr>
+        <w:t>.</w:t>
+      </w:r>
+    </w:p>
+    <w:p>
+      <w:pPr>
+        <w:pStyle w:val="af4"/>
+        <w:ind w:left="1134"/>
+        <w:jc w:val="both"/>
+        <w:rPr>
+          <w:color w:val="000000" w:themeColor="text1"/>
+          <w:sz w:val="32"/>
+          <w:szCs w:val="32"/>
+        </w:rPr>
+      </w:pPr>
+    </w:p>
+    <w:p>
+      <w:pPr>
+        <w:pStyle w:val="af4"/>
+        <w:numPr>
+          <w:ilvl w:val="1"/>
+          <w:numId w:val="1"/>
+        </w:numPr>
+        <w:jc w:val="both"/>
+        <w:rPr>
+          <w:color w:val="000000" w:themeColor="text1"/>
+          <w:sz w:val="32"/>
+          <w:szCs w:val="32"/>
+        </w:rPr>
+      </w:pPr>
+      <w:r>
+        <w:rPr>
+          <w:color w:val="000000" w:themeColor="text1"/>
+          <w:sz w:val="32"/>
+          <w:szCs w:val="32"/>
+          <w:u w:val="single"/>
+        </w:rPr>
+        <w:t xml:space="preserve">Εναλλακτική Ροή </w:t>
+      </w:r>
+      <w:r>
+        <w:rPr>
+          <w:color w:val="000000" w:themeColor="text1"/>
+          <w:sz w:val="32"/>
+          <w:szCs w:val="32"/>
+          <w:u w:val="single"/>
+          <w:lang w:val="en-US"/>
+        </w:rPr>
+        <w:t>2</w:t>
+      </w:r>
+      <w:r>
+        <w:rPr>
+          <w:color w:val="000000" w:themeColor="text1"/>
+          <w:sz w:val="32"/>
+          <w:szCs w:val="32"/>
+          <w:u w:val="single"/>
+        </w:rPr>
+        <w:t>:</w:t>
+      </w:r>
+    </w:p>
+    <w:p>
+      <w:pPr>
+        <w:pStyle w:val="af4"/>
+        <w:numPr>
+          <w:ilvl w:val="2"/>
+          <w:numId w:val="1"/>
+        </w:numPr>
+        <w:jc w:val="both"/>
+        <w:rPr>
+          <w:color w:val="000000" w:themeColor="text1"/>
+          <w:sz w:val="32"/>
+          <w:szCs w:val="32"/>
+        </w:rPr>
+      </w:pPr>
+      <w:r>
+        <w:rPr>
+          <w:color w:val="000000" w:themeColor="text1"/>
+          <w:sz w:val="32"/>
+          <w:szCs w:val="32"/>
+        </w:rPr>
+        <w:t>Τα πρώτα 2 βήματα είναι ίδια με αυτά της βασικής ροής.</w:t>
+      </w:r>
+    </w:p>
+    <w:p>
+      <w:pPr>
+        <w:pStyle w:val="af4"/>
+        <w:numPr>
+          <w:ilvl w:val="2"/>
+          <w:numId w:val="1"/>
+        </w:numPr>
+        <w:jc w:val="both"/>
+        <w:rPr>
+          <w:color w:val="000000" w:themeColor="text1"/>
+          <w:sz w:val="32"/>
+          <w:szCs w:val="32"/>
+        </w:rPr>
+      </w:pPr>
+      <w:r>
+        <w:rPr>
+          <w:color w:val="000000" w:themeColor="text1"/>
+          <w:sz w:val="32"/>
+          <w:szCs w:val="32"/>
+        </w:rPr>
+        <w:t xml:space="preserve">Ο χρήστης ακυρώνει την τροποποίηση του </w:t>
       </w:r>
       <w:r>
         <w:rPr>
@@ -6094,21 +6437,66 @@
       </w:pPr>
       <w:r>
         <w:rPr>
-          <w:strike/>
-          <w:color w:val="000000" w:themeColor="text1"/>
-          <w:sz w:val="32"/>
-          <w:szCs w:val="32"/>
-          <w:shd w:val="clear" w:color="auto" w:fill="C9211E"/>
-        </w:rPr>
-        <w:t>Παράγεται</w:t>
-      </w:r>
-      <w:r>
-        <w:rPr>
-          <w:strike/>
-          <w:color w:val="000000" w:themeColor="text1"/>
-          <w:sz w:val="32"/>
-          <w:szCs w:val="32"/>
-          <w:shd w:val="clear" w:color="auto" w:fill="81D41A"/>
+          <w:color w:val="000000" w:themeColor="text1"/>
+          <w:sz w:val="32"/>
+          <w:szCs w:val="32"/>
+        </w:rPr>
+        <w:t xml:space="preserve">Το σύστημα ανακτά την τελευταία αποθηκευμένη έκδοση του </w:t>
+      </w:r>
+      <w:r>
+        <w:rPr>
+          <w:color w:val="000000" w:themeColor="text1"/>
+          <w:sz w:val="32"/>
+          <w:szCs w:val="32"/>
+          <w:lang w:val="en-US"/>
+        </w:rPr>
+        <w:t>build</w:t>
+      </w:r>
+      <w:r>
+        <w:rPr>
+          <w:color w:val="000000" w:themeColor="text1"/>
+          <w:sz w:val="32"/>
+          <w:szCs w:val="32"/>
+        </w:rPr>
+        <w:t>.</w:t>
+      </w:r>
+    </w:p>
+    <w:p>
+      <w:pPr>
+        <w:pStyle w:val="af4"/>
+        <w:numPr>
+          <w:ilvl w:val="2"/>
+          <w:numId w:val="1"/>
+        </w:numPr>
+        <w:jc w:val="both"/>
+        <w:rPr>
+          <w:color w:val="000000" w:themeColor="text1"/>
+          <w:sz w:val="32"/>
+          <w:szCs w:val="32"/>
+        </w:rPr>
+      </w:pPr>
+      <w:r>
+        <w:rPr>
+          <w:color w:val="000000" w:themeColor="text1"/>
+          <w:sz w:val="32"/>
+          <w:szCs w:val="32"/>
+        </w:rPr>
+        <w:t xml:space="preserve">Το σύστημα ανακατευθύνει τον χρήστη στο </w:t>
+      </w:r>
+      <w:r>
+        <w:rPr>
+          <w:color w:val="000000" w:themeColor="text1"/>
+          <w:sz w:val="32"/>
+          <w:szCs w:val="32"/>
+          <w:lang w:val="en-US"/>
+        </w:rPr>
+        <w:t>build</w:t>
+      </w:r>
+      <w:r>
+        <w:rPr>
+          <w:color w:val="000000" w:themeColor="text1"/>
+          <w:sz w:val="32"/>
+          <w:szCs w:val="32"/>
         </w:rPr>
         <w:t xml:space="preserve"> </w:t>
       </w:r>
@@ -6117,26 +6505,9 @@
           <w:color w:val="000000" w:themeColor="text1"/>
           <w:sz w:val="32"/>
           <w:szCs w:val="32"/>
-          <w:shd w:val="clear" w:color="auto" w:fill="81D41A"/>
-        </w:rPr>
-        <w:t xml:space="preserve">Ο Server παράγει </w:t>
-      </w:r>
-      <w:r>
-        <w:rPr>
-          <w:color w:val="000000" w:themeColor="text1"/>
-          <w:sz w:val="32"/>
-          <w:szCs w:val="32"/>
-        </w:rPr>
-        <w:t xml:space="preserve"> μια νέα μοναδική καρτέλα του </w:t>
-      </w:r>
-      <w:r>
-        <w:rPr>
-          <w:color w:val="000000" w:themeColor="text1"/>
-          <w:sz w:val="32"/>
-          <w:szCs w:val="32"/>
-          <w:lang w:val="en-US"/>
-        </w:rPr>
-        <w:t>Build</w:t>
+          <w:lang w:val="en-US"/>
+        </w:rPr>
+        <w:t>view</w:t>
       </w:r>
       <w:r>
         <w:rPr>
@@ -6146,648 +6517,18 @@
         </w:rPr>
         <w:t>.</w:t>
       </w:r>
-      <w:r>
-        <w:rPr>
-          <w:color w:val="000000" w:themeColor="text1"/>
-          <w:sz w:val="32"/>
-          <w:szCs w:val="32"/>
-        </w:rPr>
-        <w:br/>
-      </w:r>
-    </w:p>
-    <w:p>
-      <w:pPr>
-        <w:pStyle w:val="af4"/>
-        <w:numPr>
-          <w:ilvl w:val="1"/>
-          <w:numId w:val="1"/>
-        </w:numPr>
-        <w:jc w:val="both"/>
-        <w:rPr>
-          <w:color w:val="000000" w:themeColor="text1"/>
-          <w:sz w:val="32"/>
-          <w:szCs w:val="32"/>
-        </w:rPr>
-      </w:pPr>
-      <w:r>
-        <w:rPr>
-          <w:color w:val="000000" w:themeColor="text1"/>
-          <w:sz w:val="32"/>
-          <w:szCs w:val="32"/>
-          <w:u w:val="single"/>
-        </w:rPr>
-        <w:t xml:space="preserve">Εναλλακτική Ροή </w:t>
-      </w:r>
-      <w:r>
-        <w:rPr>
-          <w:color w:val="000000" w:themeColor="text1"/>
-          <w:sz w:val="32"/>
-          <w:szCs w:val="32"/>
-          <w:u w:val="single"/>
-          <w:lang w:val="en-US"/>
-        </w:rPr>
-        <w:t>1</w:t>
-      </w:r>
-      <w:r>
-        <w:rPr>
-          <w:color w:val="000000" w:themeColor="text1"/>
-          <w:sz w:val="32"/>
-          <w:szCs w:val="32"/>
-          <w:u w:val="single"/>
-        </w:rPr>
-        <w:t>:</w:t>
-      </w:r>
-    </w:p>
-    <w:p>
-      <w:pPr>
-        <w:pStyle w:val="af4"/>
-        <w:numPr>
-          <w:ilvl w:val="2"/>
-          <w:numId w:val="1"/>
-        </w:numPr>
-        <w:jc w:val="both"/>
-        <w:rPr>
-          <w:color w:val="000000" w:themeColor="text1"/>
-          <w:sz w:val="32"/>
-          <w:szCs w:val="32"/>
-        </w:rPr>
-      </w:pPr>
-      <w:r>
-        <w:rPr>
-          <w:color w:val="000000" w:themeColor="text1"/>
-          <w:sz w:val="32"/>
-          <w:szCs w:val="32"/>
-        </w:rPr>
-        <w:t>«Τα πρώτα 2 βήματα είναι ίδια με αυτά της βασικής ροής».</w:t>
-      </w:r>
-    </w:p>
-    <w:p>
-      <w:pPr>
-        <w:pStyle w:val="af4"/>
-        <w:numPr>
-          <w:ilvl w:val="2"/>
-          <w:numId w:val="1"/>
-        </w:numPr>
-        <w:jc w:val="both"/>
-        <w:rPr>
-          <w:color w:val="000000" w:themeColor="text1"/>
-          <w:sz w:val="32"/>
-          <w:szCs w:val="32"/>
-        </w:rPr>
-      </w:pPr>
-      <w:r>
-        <w:rPr>
-          <w:strike/>
-          <w:color w:val="000000" w:themeColor="text1"/>
-          <w:sz w:val="32"/>
-          <w:szCs w:val="32"/>
-          <w:shd w:val="clear" w:color="auto" w:fill="C9211E"/>
-        </w:rPr>
-        <w:t>Δεν επαληθεύεται</w:t>
-      </w:r>
-      <w:r>
-        <w:rPr>
-          <w:strike/>
-          <w:color w:val="000000" w:themeColor="text1"/>
-          <w:sz w:val="32"/>
-          <w:szCs w:val="32"/>
-          <w:shd w:val="clear" w:color="auto" w:fill="81D41A"/>
-        </w:rPr>
-        <w:t xml:space="preserve"> </w:t>
-      </w:r>
-      <w:r>
-        <w:rPr>
-          <w:color w:val="000000" w:themeColor="text1"/>
-          <w:sz w:val="32"/>
-          <w:szCs w:val="32"/>
-          <w:shd w:val="clear" w:color="auto" w:fill="81D41A"/>
-        </w:rPr>
-        <w:t>Ο Server  δεν επαληθεύει</w:t>
-      </w:r>
-      <w:r>
-        <w:rPr>
-          <w:color w:val="000000" w:themeColor="text1"/>
-          <w:sz w:val="32"/>
-          <w:szCs w:val="32"/>
-        </w:rPr>
-        <w:t xml:space="preserve"> την συμβατότητα μεταξύ δύο ή περισσοτέρων </w:t>
-      </w:r>
-      <w:r>
-        <w:rPr>
-          <w:color w:val="000000" w:themeColor="text1"/>
-          <w:sz w:val="32"/>
-          <w:szCs w:val="32"/>
-          <w:lang w:val="en-US"/>
-        </w:rPr>
-        <w:t>components</w:t>
-      </w:r>
-      <w:r>
-        <w:rPr>
-          <w:color w:val="000000" w:themeColor="text1"/>
-          <w:sz w:val="32"/>
-          <w:szCs w:val="32"/>
-        </w:rPr>
-        <w:t>.</w:t>
-      </w:r>
-    </w:p>
-    <w:p>
-      <w:pPr>
-        <w:pStyle w:val="af4"/>
-        <w:numPr>
-          <w:ilvl w:val="2"/>
-          <w:numId w:val="1"/>
-        </w:numPr>
-        <w:jc w:val="both"/>
-        <w:rPr>
-          <w:color w:val="000000" w:themeColor="text1"/>
-          <w:sz w:val="32"/>
-          <w:szCs w:val="32"/>
-          <w:u w:val="single"/>
-        </w:rPr>
-      </w:pPr>
-      <w:r>
-        <w:rPr>
-          <w:color w:val="000000" w:themeColor="text1"/>
-          <w:sz w:val="32"/>
-          <w:szCs w:val="32"/>
-        </w:rPr>
-        <w:t xml:space="preserve">Ο χρήστης τροποποιεί τις επιλογές του στα </w:t>
-      </w:r>
-      <w:r>
-        <w:rPr>
-          <w:color w:val="000000" w:themeColor="text1"/>
-          <w:sz w:val="32"/>
-          <w:szCs w:val="32"/>
-          <w:lang w:val="en-US"/>
-        </w:rPr>
-        <w:t>components</w:t>
-      </w:r>
-      <w:r>
-        <w:rPr>
-          <w:color w:val="000000" w:themeColor="text1"/>
-          <w:sz w:val="32"/>
-          <w:szCs w:val="32"/>
-        </w:rPr>
-        <w:t xml:space="preserve"> έως ότου ικανοποιηθούν οι ανάγκες του αλλά και η συμβατότητα μεταξύ όλων των </w:t>
-      </w:r>
-      <w:r>
-        <w:rPr>
-          <w:color w:val="000000" w:themeColor="text1"/>
-          <w:sz w:val="32"/>
-          <w:szCs w:val="32"/>
-          <w:lang w:val="en-US"/>
-        </w:rPr>
-        <w:t>components</w:t>
-      </w:r>
-      <w:r>
-        <w:rPr>
-          <w:color w:val="000000" w:themeColor="text1"/>
-          <w:sz w:val="32"/>
-          <w:szCs w:val="32"/>
-        </w:rPr>
-        <w:t>.</w:t>
-      </w:r>
-    </w:p>
-    <w:p>
-      <w:pPr>
-        <w:pStyle w:val="af4"/>
-        <w:numPr>
-          <w:ilvl w:val="2"/>
-          <w:numId w:val="1"/>
-        </w:numPr>
-        <w:jc w:val="both"/>
-        <w:rPr>
-          <w:color w:val="000000" w:themeColor="text1"/>
-          <w:sz w:val="32"/>
-          <w:szCs w:val="32"/>
-        </w:rPr>
-      </w:pPr>
-      <w:r>
-        <w:rPr>
-          <w:strike/>
-          <w:color w:val="000000" w:themeColor="text1"/>
-          <w:sz w:val="32"/>
-          <w:szCs w:val="32"/>
-          <w:shd w:val="clear" w:color="auto" w:fill="C9211E"/>
-        </w:rPr>
-        <w:t>Επαληθεύεται</w:t>
-      </w:r>
-      <w:r>
-        <w:rPr>
-          <w:strike/>
-          <w:color w:val="000000" w:themeColor="text1"/>
-          <w:sz w:val="32"/>
-          <w:szCs w:val="32"/>
-          <w:shd w:val="clear" w:color="auto" w:fill="81D41A"/>
-        </w:rPr>
-        <w:t xml:space="preserve"> </w:t>
-      </w:r>
-      <w:r>
-        <w:rPr>
-          <w:color w:val="000000" w:themeColor="text1"/>
-          <w:sz w:val="32"/>
-          <w:szCs w:val="32"/>
-          <w:shd w:val="clear" w:color="auto" w:fill="81D41A"/>
-        </w:rPr>
-        <w:t>Ο Server επαληθεύει</w:t>
-      </w:r>
-      <w:r>
-        <w:rPr>
-          <w:color w:val="000000" w:themeColor="text1"/>
-          <w:sz w:val="32"/>
-          <w:szCs w:val="32"/>
-        </w:rPr>
-        <w:t xml:space="preserve"> την συμβατότητα όλων των </w:t>
-      </w:r>
-      <w:r>
-        <w:rPr>
-          <w:color w:val="000000" w:themeColor="text1"/>
-          <w:sz w:val="32"/>
-          <w:szCs w:val="32"/>
-          <w:lang w:val="en-US"/>
-        </w:rPr>
-        <w:t>components</w:t>
-      </w:r>
-      <w:r>
-        <w:rPr>
-          <w:color w:val="000000" w:themeColor="text1"/>
-          <w:sz w:val="32"/>
-          <w:szCs w:val="32"/>
-        </w:rPr>
-        <w:t>.</w:t>
-      </w:r>
-    </w:p>
-    <w:p>
-      <w:pPr>
-        <w:pStyle w:val="af4"/>
-        <w:numPr>
-          <w:ilvl w:val="2"/>
-          <w:numId w:val="1"/>
-        </w:numPr>
-        <w:jc w:val="both"/>
-        <w:rPr>
-          <w:color w:val="000000" w:themeColor="text1"/>
-          <w:sz w:val="32"/>
-          <w:szCs w:val="32"/>
-        </w:rPr>
-      </w:pPr>
-      <w:r>
-        <w:rPr>
-          <w:color w:val="000000" w:themeColor="text1"/>
-          <w:sz w:val="32"/>
-          <w:szCs w:val="32"/>
-        </w:rPr>
-        <w:t xml:space="preserve">Ο χρήστης προχωράει στην ολοκλήρωση της τροποποίησης του </w:t>
-      </w:r>
-      <w:r>
-        <w:rPr>
-          <w:color w:val="000000" w:themeColor="text1"/>
-          <w:sz w:val="32"/>
-          <w:szCs w:val="32"/>
-          <w:lang w:val="en-US"/>
-        </w:rPr>
-        <w:t>Build</w:t>
-      </w:r>
-      <w:r>
-        <w:rPr>
-          <w:color w:val="000000" w:themeColor="text1"/>
-          <w:sz w:val="32"/>
-          <w:szCs w:val="32"/>
-        </w:rPr>
-        <w:t>.</w:t>
-      </w:r>
-    </w:p>
-    <w:p>
-      <w:pPr>
-        <w:pStyle w:val="af4"/>
-        <w:numPr>
-          <w:ilvl w:val="2"/>
-          <w:numId w:val="1"/>
-        </w:numPr>
-        <w:jc w:val="both"/>
-        <w:rPr>
-          <w:color w:val="000000" w:themeColor="text1"/>
-          <w:sz w:val="32"/>
-          <w:szCs w:val="32"/>
-        </w:rPr>
-      </w:pPr>
-      <w:r>
-        <w:rPr>
-          <w:strike/>
-          <w:color w:val="000000" w:themeColor="text1"/>
-          <w:sz w:val="32"/>
-          <w:szCs w:val="32"/>
-          <w:shd w:val="clear" w:color="auto" w:fill="C9211E"/>
-        </w:rPr>
-        <w:t>Παράγεται</w:t>
-      </w:r>
-      <w:r>
-        <w:rPr>
-          <w:strike/>
-          <w:color w:val="000000" w:themeColor="text1"/>
-          <w:sz w:val="32"/>
-          <w:szCs w:val="32"/>
-          <w:shd w:val="clear" w:color="auto" w:fill="81D41A"/>
-        </w:rPr>
-        <w:t xml:space="preserve"> </w:t>
-      </w:r>
-      <w:r>
-        <w:rPr>
-          <w:color w:val="000000" w:themeColor="text1"/>
-          <w:sz w:val="32"/>
-          <w:szCs w:val="32"/>
-          <w:shd w:val="clear" w:color="auto" w:fill="81D41A"/>
-        </w:rPr>
-        <w:t xml:space="preserve">Ο Server παράγει </w:t>
-      </w:r>
-      <w:r>
-        <w:rPr>
-          <w:color w:val="000000" w:themeColor="text1"/>
-          <w:sz w:val="32"/>
-          <w:szCs w:val="32"/>
-        </w:rPr>
-        <w:t xml:space="preserve">μια νέα μοναδική καρτέλα του </w:t>
-      </w:r>
-      <w:r>
-        <w:rPr>
-          <w:color w:val="000000" w:themeColor="text1"/>
-          <w:sz w:val="32"/>
-          <w:szCs w:val="32"/>
-          <w:lang w:val="en-US"/>
-        </w:rPr>
-        <w:t>Build</w:t>
-      </w:r>
-      <w:r>
-        <w:rPr>
-          <w:color w:val="000000" w:themeColor="text1"/>
-          <w:sz w:val="32"/>
-          <w:szCs w:val="32"/>
-        </w:rPr>
-        <w:t>.</w:t>
-      </w:r>
-      <w:r>
-        <w:rPr>
-          <w:color w:val="000000" w:themeColor="text1"/>
-          <w:sz w:val="32"/>
-          <w:szCs w:val="32"/>
-        </w:rPr>
-        <w:br/>
-      </w:r>
-    </w:p>
-    <w:p>
-      <w:pPr>
-        <w:pStyle w:val="af4"/>
-        <w:numPr>
-          <w:ilvl w:val="1"/>
-          <w:numId w:val="1"/>
-        </w:numPr>
-        <w:jc w:val="both"/>
-        <w:rPr>
-          <w:color w:val="000000" w:themeColor="text1"/>
-          <w:sz w:val="32"/>
-          <w:szCs w:val="32"/>
-        </w:rPr>
-      </w:pPr>
-      <w:r>
-        <w:rPr>
-          <w:color w:val="000000" w:themeColor="text1"/>
-          <w:sz w:val="32"/>
-          <w:szCs w:val="32"/>
-          <w:u w:val="single"/>
-        </w:rPr>
-        <w:t xml:space="preserve">Εναλλακτική Ροή </w:t>
-      </w:r>
-      <w:r>
-        <w:rPr>
-          <w:color w:val="000000" w:themeColor="text1"/>
-          <w:sz w:val="32"/>
-          <w:szCs w:val="32"/>
-          <w:u w:val="single"/>
-          <w:lang w:val="en-US"/>
-        </w:rPr>
-        <w:t>2</w:t>
-      </w:r>
-      <w:r>
-        <w:rPr>
-          <w:color w:val="000000" w:themeColor="text1"/>
-          <w:sz w:val="32"/>
-          <w:szCs w:val="32"/>
-          <w:u w:val="single"/>
-        </w:rPr>
-        <w:t>:</w:t>
-      </w:r>
-    </w:p>
-    <w:p>
-      <w:pPr>
-        <w:pStyle w:val="af4"/>
-        <w:numPr>
-          <w:ilvl w:val="2"/>
-          <w:numId w:val="1"/>
-        </w:numPr>
-        <w:jc w:val="both"/>
-        <w:rPr>
-          <w:color w:val="000000" w:themeColor="text1"/>
-          <w:sz w:val="32"/>
-          <w:szCs w:val="32"/>
-        </w:rPr>
-      </w:pPr>
-      <w:r>
-        <w:rPr>
-          <w:color w:val="000000" w:themeColor="text1"/>
-          <w:sz w:val="32"/>
-          <w:szCs w:val="32"/>
-        </w:rPr>
-        <w:t xml:space="preserve">Ο χρήστης επιλέγει την τροποποίηση ενός ολοκληρωμένου </w:t>
-      </w:r>
-      <w:r>
-        <w:rPr>
-          <w:color w:val="000000" w:themeColor="text1"/>
-          <w:sz w:val="32"/>
-          <w:szCs w:val="32"/>
-          <w:lang w:val="en-US"/>
-        </w:rPr>
-        <w:t>Build</w:t>
-      </w:r>
-      <w:r>
-        <w:rPr>
-          <w:color w:val="000000" w:themeColor="text1"/>
-          <w:sz w:val="32"/>
-          <w:szCs w:val="32"/>
-        </w:rPr>
-        <w:t xml:space="preserve"> μέσω της ειδικής καρτέλας του </w:t>
-      </w:r>
-      <w:r>
-        <w:rPr>
-          <w:color w:val="000000" w:themeColor="text1"/>
-          <w:sz w:val="32"/>
-          <w:szCs w:val="32"/>
-          <w:lang w:val="en-US"/>
-        </w:rPr>
-        <w:t>Build</w:t>
-      </w:r>
-      <w:r>
-        <w:rPr>
-          <w:color w:val="000000" w:themeColor="text1"/>
-          <w:sz w:val="32"/>
-          <w:szCs w:val="32"/>
-        </w:rPr>
-        <w:t>.</w:t>
-      </w:r>
-    </w:p>
-    <w:p>
-      <w:pPr>
-        <w:pStyle w:val="af4"/>
-        <w:numPr>
-          <w:ilvl w:val="2"/>
-          <w:numId w:val="1"/>
-        </w:numPr>
-        <w:jc w:val="both"/>
-        <w:rPr>
-          <w:color w:val="000000" w:themeColor="text1"/>
-          <w:sz w:val="32"/>
-          <w:szCs w:val="32"/>
-        </w:rPr>
-      </w:pPr>
-      <w:r>
-        <w:rPr>
-          <w:color w:val="000000" w:themeColor="text1"/>
-          <w:sz w:val="32"/>
-          <w:szCs w:val="32"/>
-        </w:rPr>
-        <w:t xml:space="preserve">Ο χρήστης ακυρώνει την τροποποίηση του </w:t>
-      </w:r>
-      <w:r>
-        <w:rPr>
-          <w:color w:val="000000" w:themeColor="text1"/>
-          <w:sz w:val="32"/>
-          <w:szCs w:val="32"/>
-          <w:lang w:val="en-US"/>
-        </w:rPr>
-        <w:t>Build</w:t>
-      </w:r>
-      <w:r>
-        <w:rPr>
-          <w:color w:val="000000" w:themeColor="text1"/>
-          <w:sz w:val="32"/>
-          <w:szCs w:val="32"/>
-        </w:rPr>
-        <w:t>.</w:t>
-      </w:r>
-    </w:p>
-    <w:p>
-      <w:pPr>
-        <w:pStyle w:val="af4"/>
-        <w:numPr>
-          <w:ilvl w:val="2"/>
-          <w:numId w:val="1"/>
-        </w:numPr>
-        <w:jc w:val="both"/>
-        <w:rPr>
-          <w:color w:val="000000" w:themeColor="text1"/>
-          <w:sz w:val="32"/>
-          <w:szCs w:val="32"/>
-        </w:rPr>
-      </w:pPr>
-      <w:r>
-        <w:rPr>
-          <w:strike/>
-          <w:color w:val="000000" w:themeColor="text1"/>
-          <w:sz w:val="32"/>
-          <w:szCs w:val="32"/>
-          <w:shd w:val="clear" w:color="auto" w:fill="C9211E"/>
-        </w:rPr>
-        <w:t>Γίνεται επαναφορά</w:t>
-      </w:r>
-      <w:r>
-        <w:rPr>
-          <w:color w:val="000000" w:themeColor="text1"/>
-          <w:sz w:val="32"/>
-          <w:szCs w:val="32"/>
-          <w:shd w:val="clear" w:color="auto" w:fill="81D41A"/>
-        </w:rPr>
-        <w:t xml:space="preserve"> Ο Server επαναφέρει</w:t>
-      </w:r>
-      <w:r>
-        <w:rPr>
-          <w:color w:val="000000" w:themeColor="text1"/>
-          <w:sz w:val="32"/>
-          <w:szCs w:val="32"/>
-        </w:rPr>
-        <w:t xml:space="preserve"> τις αλλαγές του </w:t>
-      </w:r>
-      <w:r>
-        <w:rPr>
-          <w:color w:val="000000" w:themeColor="text1"/>
-          <w:sz w:val="32"/>
-          <w:szCs w:val="32"/>
-          <w:lang w:val="en-US"/>
-        </w:rPr>
-        <w:t>build</w:t>
-      </w:r>
-      <w:r>
-        <w:rPr>
-          <w:color w:val="000000" w:themeColor="text1"/>
-          <w:sz w:val="32"/>
-          <w:szCs w:val="32"/>
-        </w:rPr>
-        <w:t>.</w:t>
-      </w:r>
-      <w:r>
-        <w:rPr>
-          <w:color w:val="000000" w:themeColor="text1"/>
-          <w:sz w:val="32"/>
-          <w:szCs w:val="32"/>
-        </w:rPr>
-        <w:br/>
-      </w:r>
-      <w:r>
-        <w:rPr>
-          <w:color w:val="000000" w:themeColor="text1"/>
-          <w:sz w:val="32"/>
-          <w:szCs w:val="32"/>
-        </w:rPr>
-        <w:br/>
-      </w:r>
-      <w:r>
-        <w:rPr>
-          <w:color w:val="000000" w:themeColor="text1"/>
-          <w:sz w:val="32"/>
-          <w:szCs w:val="32"/>
-        </w:rPr>
-        <w:br/>
-      </w:r>
-      <w:r>
-        <w:rPr>
-          <w:color w:val="000000" w:themeColor="text1"/>
-          <w:sz w:val="32"/>
-          <w:szCs w:val="32"/>
-        </w:rPr>
-        <w:br/>
-      </w:r>
-      <w:r>
-        <w:rPr>
-          <w:color w:val="000000" w:themeColor="text1"/>
-          <w:sz w:val="32"/>
-          <w:szCs w:val="32"/>
-        </w:rPr>
-        <w:br/>
-      </w:r>
-      <w:r>
-        <w:rPr>
-          <w:color w:val="000000" w:themeColor="text1"/>
-          <w:sz w:val="32"/>
-          <w:szCs w:val="32"/>
-        </w:rPr>
-        <w:br/>
-      </w:r>
-      <w:r>
-        <w:rPr>
-          <w:color w:val="000000" w:themeColor="text1"/>
-          <w:sz w:val="32"/>
-          <w:szCs w:val="32"/>
-        </w:rPr>
-        <w:br/>
-      </w:r>
+    </w:p>
+    <w:p>
+      <w:pPr>
+        <w:pStyle w:val="af4"/>
+        <w:ind w:left="1134"/>
+        <w:jc w:val="both"/>
+        <w:rPr>
+          <w:color w:val="000000" w:themeColor="text1"/>
+          <w:sz w:val="32"/>
+          <w:szCs w:val="32"/>
+        </w:rPr>
+      </w:pPr>
     </w:p>
     <w:p>
       <w:pPr>
@@ -6922,7 +6663,6 @@
           <w:sz w:val="32"/>
           <w:szCs w:val="32"/>
         </w:rPr>
-        <w:lastRenderedPageBreak/>
         <w:t>Χειριστές:</w:t>
       </w:r>
       <w:r>
@@ -7326,6 +7066,7 @@
           <w:szCs w:val="32"/>
           <w:shd w:val="clear" w:color="auto" w:fill="C9211E"/>
         </w:rPr>
+        <w:lastRenderedPageBreak/>
         <w:t>Δεν επαληθεύεται</w:t>
       </w:r>
       <w:r>
@@ -8069,7 +7810,6 @@
           <w:szCs w:val="32"/>
           <w:shd w:val="clear" w:color="auto" w:fill="C9211E"/>
         </w:rPr>
-        <w:lastRenderedPageBreak/>
         <w:t xml:space="preserve">Ο χρήστης ειδοποιείται </w:t>
       </w:r>
       <w:r>
@@ -8313,6 +8053,7 @@
           <w:sz w:val="32"/>
           <w:szCs w:val="32"/>
         </w:rPr>
+        <w:lastRenderedPageBreak/>
         <w:t>Βασική Ροή:</w:t>
       </w:r>
     </w:p>
@@ -8908,7 +8649,6 @@
           <w:szCs w:val="32"/>
           <w:shd w:val="clear" w:color="auto" w:fill="C9211E"/>
         </w:rPr>
-        <w:lastRenderedPageBreak/>
         <w:t>Δεν επαληθεύεται</w:t>
       </w:r>
       <w:r>
@@ -9215,6 +8955,7 @@
           <w:sz w:val="32"/>
           <w:szCs w:val="32"/>
         </w:rPr>
+        <w:lastRenderedPageBreak/>
         <w:t>Βασική Ροή:</w:t>
       </w:r>
     </w:p>
@@ -10118,7 +9859,6 @@
           <w:sz w:val="32"/>
           <w:szCs w:val="32"/>
         </w:rPr>
-        <w:lastRenderedPageBreak/>
         <w:t xml:space="preserve">Ο χρήστης επιχειρεί να κοινοποιήσει ένα ολοκληρωμένο </w:t>
       </w:r>
       <w:r>

</xml_diff>

<commit_message>
forgot to save use case, whoops
</commit_message>
<xml_diff>
--- a/Report Files/2ο Παραδοτέο/Use Cases v0.2/Use_Cases v0.2.docx
+++ b/Report Files/2ο Παραδοτέο/Use Cases v0.2/Use_Cases v0.2.docx
@@ -1963,15 +1963,7 @@
           <w:sz w:val="32"/>
           <w:szCs w:val="32"/>
         </w:rPr>
-        <w:t>το ερωτηματολόγιο</w:t>
-      </w:r>
-      <w:r>
-        <w:rPr>
-          <w:color w:val="000000" w:themeColor="text1"/>
-          <w:sz w:val="32"/>
-          <w:szCs w:val="32"/>
-        </w:rPr>
-        <w:t xml:space="preserve"> και παράγει</w:t>
+        <w:t>το ερωτηματολόγιο και παράγει</w:t>
       </w:r>
       <w:r>
         <w:rPr>
@@ -3674,15 +3666,7 @@
           <w:sz w:val="32"/>
           <w:szCs w:val="32"/>
         </w:rPr>
-        <w:t>Το σύστημα προβάλει στον χρήστη</w:t>
-      </w:r>
-      <w:r>
-        <w:rPr>
-          <w:color w:val="000000" w:themeColor="text1"/>
-          <w:sz w:val="32"/>
-          <w:szCs w:val="32"/>
-        </w:rPr>
-        <w:t xml:space="preserve"> όλα τα </w:t>
+        <w:t xml:space="preserve">Το σύστημα προβάλει στον χρήστη όλα τα </w:t>
       </w:r>
       <w:r>
         <w:rPr>
@@ -4778,23 +4762,7 @@
           <w:sz w:val="32"/>
           <w:szCs w:val="32"/>
         </w:rPr>
-        <w:t xml:space="preserve">Το σύστημα ελέγχει την ορθότητα των προσωπικών στοιχείων του χρήστη και τα </w:t>
-      </w:r>
-      <w:r>
-        <w:rPr>
-          <w:color w:val="000000" w:themeColor="text1"/>
-          <w:sz w:val="32"/>
-          <w:szCs w:val="32"/>
-        </w:rPr>
-        <w:t>απορρίπτει</w:t>
-      </w:r>
-      <w:r>
-        <w:rPr>
-          <w:color w:val="000000" w:themeColor="text1"/>
-          <w:sz w:val="32"/>
-          <w:szCs w:val="32"/>
-        </w:rPr>
-        <w:t>.</w:t>
+        <w:t>Το σύστημα ελέγχει την ορθότητα των προσωπικών στοιχείων του χρήστη και τα απορρίπτει.</w:t>
       </w:r>
     </w:p>
     <w:p>
@@ -6459,15 +6427,7 @@
           <w:sz w:val="32"/>
           <w:szCs w:val="32"/>
         </w:rPr>
-        <w:t xml:space="preserve"> και την εμφανίζει στον χρήστη</w:t>
-      </w:r>
-      <w:r>
-        <w:rPr>
-          <w:color w:val="000000" w:themeColor="text1"/>
-          <w:sz w:val="32"/>
-          <w:szCs w:val="32"/>
-        </w:rPr>
-        <w:t>.</w:t>
+        <w:t xml:space="preserve"> και την εμφανίζει στον χρήστη.</w:t>
       </w:r>
       <w:r>
         <w:rPr>
@@ -7976,16 +7936,7 @@
           <w:szCs w:val="32"/>
           <w:lang w:val="en-US"/>
         </w:rPr>
-        <w:t>Disl</w:t>
-      </w:r>
-      <w:r>
-        <w:rPr>
-          <w:color w:val="000000" w:themeColor="text1"/>
-          <w:sz w:val="32"/>
-          <w:szCs w:val="32"/>
-          <w:lang w:val="en-US"/>
-        </w:rPr>
-        <w:t>ike</w:t>
+        <w:t>Dislike</w:t>
       </w:r>
       <w:r>
         <w:rPr>
@@ -8498,23 +8449,7 @@
           <w:sz w:val="32"/>
           <w:szCs w:val="32"/>
         </w:rPr>
-        <w:t xml:space="preserve">Το </w:t>
-      </w:r>
-      <w:r>
-        <w:rPr>
-          <w:color w:val="000000" w:themeColor="text1"/>
-          <w:sz w:val="32"/>
-          <w:szCs w:val="32"/>
-        </w:rPr>
-        <w:t>Σ</w:t>
-      </w:r>
-      <w:r>
-        <w:rPr>
-          <w:color w:val="000000" w:themeColor="text1"/>
-          <w:sz w:val="32"/>
-          <w:szCs w:val="32"/>
-        </w:rPr>
-        <w:t xml:space="preserve">ύστημα επιστρέφει στην ροή του </w:t>
+        <w:t xml:space="preserve">Το Σύστημα επιστρέφει στην ροή του </w:t>
       </w:r>
       <w:r>
         <w:rPr>
@@ -8661,63 +8596,7 @@
           <w:sz w:val="32"/>
           <w:szCs w:val="32"/>
         </w:rPr>
-        <w:t>Το Σύστημα</w:t>
-      </w:r>
-      <w:r>
-        <w:rPr>
-          <w:color w:val="000000" w:themeColor="text1"/>
-          <w:sz w:val="32"/>
-          <w:szCs w:val="32"/>
-        </w:rPr>
-        <w:t xml:space="preserve"> δεν</w:t>
-      </w:r>
-      <w:r>
-        <w:rPr>
-          <w:color w:val="000000" w:themeColor="text1"/>
-          <w:sz w:val="32"/>
-          <w:szCs w:val="32"/>
-        </w:rPr>
-        <w:t xml:space="preserve"> εγκρίνει το σχόλιο</w:t>
-      </w:r>
-      <w:r>
-        <w:rPr>
-          <w:color w:val="000000" w:themeColor="text1"/>
-          <w:sz w:val="32"/>
-          <w:szCs w:val="32"/>
-        </w:rPr>
-        <w:t xml:space="preserve"> και ενημερώνει τον χρήστη για ύπαρξη </w:t>
-      </w:r>
-      <w:r>
-        <w:rPr>
-          <w:color w:val="000000" w:themeColor="text1"/>
-          <w:sz w:val="32"/>
-          <w:szCs w:val="32"/>
-        </w:rPr>
-        <w:t>ακατάλληλη</w:t>
-      </w:r>
-      <w:r>
-        <w:rPr>
-          <w:color w:val="000000" w:themeColor="text1"/>
-          <w:sz w:val="32"/>
-          <w:szCs w:val="32"/>
-        </w:rPr>
-        <w:t>ς</w:t>
-      </w:r>
-      <w:r>
-        <w:rPr>
-          <w:color w:val="000000" w:themeColor="text1"/>
-          <w:sz w:val="32"/>
-          <w:szCs w:val="32"/>
-        </w:rPr>
-        <w:t xml:space="preserve"> φρασεολογία</w:t>
-      </w:r>
-      <w:r>
-        <w:rPr>
-          <w:color w:val="000000" w:themeColor="text1"/>
-          <w:sz w:val="32"/>
-          <w:szCs w:val="32"/>
-        </w:rPr>
-        <w:t>ς.</w:t>
+        <w:t>Το Σύστημα δεν εγκρίνει το σχόλιο και ενημερώνει τον χρήστη για ύπαρξη ακατάλληλης φρασεολογίας.</w:t>
       </w:r>
     </w:p>
     <w:p>
@@ -9262,15 +9141,7 @@
           <w:sz w:val="32"/>
           <w:szCs w:val="32"/>
         </w:rPr>
-        <w:t>Το σύστημα επαληθεύει την ύ</w:t>
-      </w:r>
-      <w:r>
-        <w:rPr>
-          <w:color w:val="000000" w:themeColor="text1"/>
-          <w:sz w:val="32"/>
-          <w:szCs w:val="32"/>
-        </w:rPr>
-        <w:t>παρξη εγγραφής του χρήστη.</w:t>
+        <w:t>Το σύστημα επαληθεύει την ύπαρξη εγγραφής του χρήστη.</w:t>
       </w:r>
     </w:p>
     <w:p>
@@ -9293,7 +9164,33 @@
           <w:sz w:val="32"/>
           <w:szCs w:val="32"/>
         </w:rPr>
-        <w:t>Το σύστημα επαληθεύει την</w:t>
+        <w:t xml:space="preserve">Το σύστημα επαληθεύει την ύπαρξη αυτού του </w:t>
+      </w:r>
+      <w:r>
+        <w:rPr>
+          <w:color w:val="000000" w:themeColor="text1"/>
+          <w:sz w:val="32"/>
+          <w:szCs w:val="32"/>
+          <w:lang w:val="en-US"/>
+        </w:rPr>
+        <w:t>Build</w:t>
+      </w:r>
+      <w:r>
+        <w:rPr>
+          <w:color w:val="000000" w:themeColor="text1"/>
+          <w:sz w:val="32"/>
+          <w:szCs w:val="32"/>
+        </w:rPr>
+        <w:t xml:space="preserve"> στο </w:t>
+      </w:r>
+      <w:r>
+        <w:rPr>
+          <w:color w:val="000000" w:themeColor="text1"/>
+          <w:sz w:val="32"/>
+          <w:szCs w:val="32"/>
+          <w:lang w:val="en-US"/>
+        </w:rPr>
+        <w:t>User</w:t>
       </w:r>
       <w:r>
         <w:rPr>
@@ -9308,8 +9205,39 @@
           <w:color w:val="000000" w:themeColor="text1"/>
           <w:sz w:val="32"/>
           <w:szCs w:val="32"/>
-        </w:rPr>
-        <w:t xml:space="preserve">ύπαρξη αυτού του </w:t>
+          <w:lang w:val="en-US"/>
+        </w:rPr>
+        <w:t>Library</w:t>
+      </w:r>
+      <w:r>
+        <w:rPr>
+          <w:color w:val="000000" w:themeColor="text1"/>
+          <w:sz w:val="32"/>
+          <w:szCs w:val="32"/>
+        </w:rPr>
+        <w:t>.</w:t>
+      </w:r>
+    </w:p>
+    <w:p>
+      <w:pPr>
+        <w:pStyle w:val="ListParagraph"/>
+        <w:numPr>
+          <w:ilvl w:val="2"/>
+          <w:numId w:val="1"/>
+        </w:numPr>
+        <w:rPr>
+          <w:color w:val="000000" w:themeColor="text1"/>
+          <w:sz w:val="32"/>
+          <w:szCs w:val="32"/>
+        </w:rPr>
+      </w:pPr>
+      <w:r>
+        <w:rPr>
+          <w:color w:val="000000" w:themeColor="text1"/>
+          <w:sz w:val="32"/>
+          <w:szCs w:val="32"/>
+        </w:rPr>
+        <w:t xml:space="preserve">Το σύστημα κοινοποιεί το </w:t>
       </w:r>
       <w:r>
         <w:rPr>
@@ -9326,6 +9254,195 @@
           <w:sz w:val="32"/>
           <w:szCs w:val="32"/>
         </w:rPr>
+        <w:t xml:space="preserve"> </w:t>
+      </w:r>
+      <w:r>
+        <w:rPr>
+          <w:color w:val="000000" w:themeColor="text1"/>
+          <w:sz w:val="32"/>
+          <w:szCs w:val="32"/>
+        </w:rPr>
+        <w:t xml:space="preserve">στο </w:t>
+      </w:r>
+      <w:r>
+        <w:rPr>
+          <w:color w:val="000000" w:themeColor="text1"/>
+          <w:sz w:val="32"/>
+          <w:szCs w:val="32"/>
+          <w:lang w:val="en-US"/>
+        </w:rPr>
+        <w:t>Wall</w:t>
+      </w:r>
+      <w:r>
+        <w:rPr>
+          <w:color w:val="000000" w:themeColor="text1"/>
+          <w:sz w:val="32"/>
+          <w:szCs w:val="32"/>
+        </w:rPr>
+        <w:t xml:space="preserve"> </w:t>
+      </w:r>
+      <w:r>
+        <w:rPr>
+          <w:color w:val="000000" w:themeColor="text1"/>
+          <w:sz w:val="32"/>
+          <w:szCs w:val="32"/>
+          <w:lang w:val="en-US"/>
+        </w:rPr>
+        <w:t>of</w:t>
+      </w:r>
+      <w:r>
+        <w:rPr>
+          <w:color w:val="000000" w:themeColor="text1"/>
+          <w:sz w:val="32"/>
+          <w:szCs w:val="32"/>
+        </w:rPr>
+        <w:t xml:space="preserve"> </w:t>
+      </w:r>
+      <w:r>
+        <w:rPr>
+          <w:color w:val="000000" w:themeColor="text1"/>
+          <w:sz w:val="32"/>
+          <w:szCs w:val="32"/>
+          <w:lang w:val="en-US"/>
+        </w:rPr>
+        <w:t>Builds</w:t>
+      </w:r>
+      <w:r>
+        <w:rPr>
+          <w:color w:val="000000" w:themeColor="text1"/>
+          <w:sz w:val="32"/>
+          <w:szCs w:val="32"/>
+        </w:rPr>
+        <w:t>.</w:t>
+      </w:r>
+      <w:r>
+        <w:rPr>
+          <w:color w:val="000000" w:themeColor="text1"/>
+          <w:sz w:val="32"/>
+          <w:szCs w:val="32"/>
+        </w:rPr>
+        <w:br/>
+      </w:r>
+    </w:p>
+    <w:p>
+      <w:pPr>
+        <w:pStyle w:val="ListParagraph"/>
+        <w:numPr>
+          <w:ilvl w:val="1"/>
+          <w:numId w:val="1"/>
+        </w:numPr>
+        <w:jc w:val="both"/>
+        <w:rPr>
+          <w:color w:val="000000" w:themeColor="text1"/>
+          <w:sz w:val="32"/>
+          <w:szCs w:val="32"/>
+        </w:rPr>
+      </w:pPr>
+      <w:r>
+        <w:rPr>
+          <w:color w:val="000000" w:themeColor="text1"/>
+          <w:sz w:val="32"/>
+          <w:szCs w:val="32"/>
+          <w:u w:val="single"/>
+        </w:rPr>
+        <w:t xml:space="preserve">Εναλλακτική Ροή </w:t>
+      </w:r>
+      <w:r>
+        <w:rPr>
+          <w:color w:val="000000" w:themeColor="text1"/>
+          <w:sz w:val="32"/>
+          <w:szCs w:val="32"/>
+          <w:u w:val="single"/>
+          <w:lang w:val="en-US"/>
+        </w:rPr>
+        <w:t>1</w:t>
+      </w:r>
+      <w:r>
+        <w:rPr>
+          <w:color w:val="000000" w:themeColor="text1"/>
+          <w:sz w:val="32"/>
+          <w:szCs w:val="32"/>
+          <w:u w:val="single"/>
+        </w:rPr>
+        <w:t>:</w:t>
+      </w:r>
+    </w:p>
+    <w:p>
+      <w:pPr>
+        <w:pStyle w:val="ListParagraph"/>
+        <w:numPr>
+          <w:ilvl w:val="2"/>
+          <w:numId w:val="1"/>
+        </w:numPr>
+        <w:jc w:val="both"/>
+        <w:rPr>
+          <w:color w:val="000000" w:themeColor="text1"/>
+          <w:sz w:val="32"/>
+          <w:szCs w:val="32"/>
+        </w:rPr>
+      </w:pPr>
+      <w:r>
+        <w:rPr>
+          <w:color w:val="000000" w:themeColor="text1"/>
+          <w:sz w:val="32"/>
+          <w:szCs w:val="32"/>
+        </w:rPr>
+        <w:t>Τα πρώτα 2 βήματα είναι ίδια με αυτά της βασικής ροής.</w:t>
+      </w:r>
+    </w:p>
+    <w:p>
+      <w:pPr>
+        <w:pStyle w:val="ListParagraph"/>
+        <w:numPr>
+          <w:ilvl w:val="2"/>
+          <w:numId w:val="1"/>
+        </w:numPr>
+        <w:jc w:val="both"/>
+        <w:rPr>
+          <w:color w:val="000000" w:themeColor="text1"/>
+          <w:sz w:val="32"/>
+          <w:szCs w:val="32"/>
+        </w:rPr>
+      </w:pPr>
+      <w:r>
+        <w:rPr>
+          <w:color w:val="000000" w:themeColor="text1"/>
+          <w:sz w:val="32"/>
+          <w:szCs w:val="32"/>
+        </w:rPr>
+        <w:t>Το σύστημα</w:t>
+      </w:r>
+      <w:r>
+        <w:rPr>
+          <w:color w:val="000000" w:themeColor="text1"/>
+          <w:sz w:val="32"/>
+          <w:szCs w:val="32"/>
+        </w:rPr>
+        <w:t xml:space="preserve"> </w:t>
+      </w:r>
+      <w:r>
+        <w:rPr>
+          <w:color w:val="000000" w:themeColor="text1"/>
+          <w:sz w:val="32"/>
+          <w:szCs w:val="32"/>
+        </w:rPr>
+        <w:t xml:space="preserve">δεν επαληθεύει την ύπαρξη αυτού του </w:t>
+      </w:r>
+      <w:r>
+        <w:rPr>
+          <w:color w:val="000000" w:themeColor="text1"/>
+          <w:sz w:val="32"/>
+          <w:szCs w:val="32"/>
+          <w:lang w:val="en-US"/>
+        </w:rPr>
+        <w:t>Build</w:t>
+      </w:r>
+      <w:r>
+        <w:rPr>
+          <w:color w:val="000000" w:themeColor="text1"/>
+          <w:sz w:val="32"/>
+          <w:szCs w:val="32"/>
+        </w:rPr>
         <w:t xml:space="preserve"> στο </w:t>
       </w:r>
       <w:r>
@@ -9360,6 +9477,14 @@
           <w:sz w:val="32"/>
           <w:szCs w:val="32"/>
         </w:rPr>
+        <w:t xml:space="preserve"> και ενημερώνει τον χρήστη με σχετικό μήνυμα</w:t>
+      </w:r>
+      <w:r>
+        <w:rPr>
+          <w:color w:val="000000" w:themeColor="text1"/>
+          <w:sz w:val="32"/>
+          <w:szCs w:val="32"/>
+        </w:rPr>
         <w:t>.</w:t>
       </w:r>
     </w:p>
@@ -9370,6 +9495,398 @@
           <w:ilvl w:val="2"/>
           <w:numId w:val="1"/>
         </w:numPr>
+        <w:jc w:val="both"/>
+        <w:rPr>
+          <w:color w:val="000000" w:themeColor="text1"/>
+          <w:sz w:val="32"/>
+          <w:szCs w:val="32"/>
+        </w:rPr>
+      </w:pPr>
+      <w:r>
+        <w:rPr>
+          <w:color w:val="000000" w:themeColor="text1"/>
+          <w:sz w:val="32"/>
+          <w:szCs w:val="32"/>
+        </w:rPr>
+        <w:t xml:space="preserve">Το σύστημα </w:t>
+      </w:r>
+      <w:r>
+        <w:rPr>
+          <w:color w:val="000000" w:themeColor="text1"/>
+          <w:sz w:val="32"/>
+          <w:szCs w:val="32"/>
+        </w:rPr>
+        <w:t xml:space="preserve">αποθηκεύει το </w:t>
+      </w:r>
+      <w:r>
+        <w:rPr>
+          <w:color w:val="000000" w:themeColor="text1"/>
+          <w:sz w:val="32"/>
+          <w:szCs w:val="32"/>
+          <w:lang w:val="en-US"/>
+        </w:rPr>
+        <w:t>Build</w:t>
+      </w:r>
+      <w:r>
+        <w:rPr>
+          <w:color w:val="000000" w:themeColor="text1"/>
+          <w:sz w:val="32"/>
+          <w:szCs w:val="32"/>
+        </w:rPr>
+        <w:t xml:space="preserve"> </w:t>
+      </w:r>
+      <w:r>
+        <w:rPr>
+          <w:color w:val="000000" w:themeColor="text1"/>
+          <w:sz w:val="32"/>
+          <w:szCs w:val="32"/>
+        </w:rPr>
+        <w:t xml:space="preserve">στο </w:t>
+      </w:r>
+      <w:r>
+        <w:rPr>
+          <w:color w:val="000000" w:themeColor="text1"/>
+          <w:sz w:val="32"/>
+          <w:szCs w:val="32"/>
+          <w:lang w:val="en-US"/>
+        </w:rPr>
+        <w:t>User</w:t>
+      </w:r>
+      <w:r>
+        <w:rPr>
+          <w:color w:val="000000" w:themeColor="text1"/>
+          <w:sz w:val="32"/>
+          <w:szCs w:val="32"/>
+        </w:rPr>
+        <w:t xml:space="preserve"> </w:t>
+      </w:r>
+      <w:r>
+        <w:rPr>
+          <w:color w:val="000000" w:themeColor="text1"/>
+          <w:sz w:val="32"/>
+          <w:szCs w:val="32"/>
+          <w:lang w:val="en-US"/>
+        </w:rPr>
+        <w:t>Build</w:t>
+      </w:r>
+      <w:r>
+        <w:rPr>
+          <w:color w:val="000000" w:themeColor="text1"/>
+          <w:sz w:val="32"/>
+          <w:szCs w:val="32"/>
+        </w:rPr>
+        <w:t xml:space="preserve"> </w:t>
+      </w:r>
+      <w:r>
+        <w:rPr>
+          <w:color w:val="000000" w:themeColor="text1"/>
+          <w:sz w:val="32"/>
+          <w:szCs w:val="32"/>
+          <w:lang w:val="en-US"/>
+        </w:rPr>
+        <w:t>Library</w:t>
+      </w:r>
+      <w:r>
+        <w:rPr>
+          <w:color w:val="000000" w:themeColor="text1"/>
+          <w:sz w:val="32"/>
+          <w:szCs w:val="32"/>
+        </w:rPr>
+        <w:t>.</w:t>
+      </w:r>
+    </w:p>
+    <w:p>
+      <w:pPr>
+        <w:pStyle w:val="ListParagraph"/>
+        <w:numPr>
+          <w:ilvl w:val="2"/>
+          <w:numId w:val="1"/>
+        </w:numPr>
+        <w:jc w:val="both"/>
+        <w:rPr>
+          <w:color w:val="000000" w:themeColor="text1"/>
+          <w:sz w:val="32"/>
+          <w:szCs w:val="32"/>
+        </w:rPr>
+      </w:pPr>
+      <w:r>
+        <w:rPr>
+          <w:color w:val="000000" w:themeColor="text1"/>
+          <w:sz w:val="32"/>
+          <w:szCs w:val="32"/>
+        </w:rPr>
+        <w:t xml:space="preserve">Το σύστημα κοινοποιεί το </w:t>
+      </w:r>
+      <w:r>
+        <w:rPr>
+          <w:color w:val="000000" w:themeColor="text1"/>
+          <w:sz w:val="32"/>
+          <w:szCs w:val="32"/>
+          <w:lang w:val="en-US"/>
+        </w:rPr>
+        <w:t>Build</w:t>
+      </w:r>
+      <w:r>
+        <w:rPr>
+          <w:color w:val="000000" w:themeColor="text1"/>
+          <w:sz w:val="32"/>
+          <w:szCs w:val="32"/>
+        </w:rPr>
+        <w:t xml:space="preserve"> </w:t>
+      </w:r>
+      <w:r>
+        <w:rPr>
+          <w:color w:val="000000" w:themeColor="text1"/>
+          <w:sz w:val="32"/>
+          <w:szCs w:val="32"/>
+        </w:rPr>
+        <w:t xml:space="preserve">στο </w:t>
+      </w:r>
+      <w:r>
+        <w:rPr>
+          <w:color w:val="000000" w:themeColor="text1"/>
+          <w:sz w:val="32"/>
+          <w:szCs w:val="32"/>
+          <w:lang w:val="en-US"/>
+        </w:rPr>
+        <w:t>Wall</w:t>
+      </w:r>
+      <w:r>
+        <w:rPr>
+          <w:color w:val="000000" w:themeColor="text1"/>
+          <w:sz w:val="32"/>
+          <w:szCs w:val="32"/>
+        </w:rPr>
+        <w:t xml:space="preserve"> </w:t>
+      </w:r>
+      <w:r>
+        <w:rPr>
+          <w:color w:val="000000" w:themeColor="text1"/>
+          <w:sz w:val="32"/>
+          <w:szCs w:val="32"/>
+          <w:lang w:val="en-US"/>
+        </w:rPr>
+        <w:t>of</w:t>
+      </w:r>
+      <w:r>
+        <w:rPr>
+          <w:color w:val="000000" w:themeColor="text1"/>
+          <w:sz w:val="32"/>
+          <w:szCs w:val="32"/>
+        </w:rPr>
+        <w:t xml:space="preserve"> </w:t>
+      </w:r>
+      <w:r>
+        <w:rPr>
+          <w:color w:val="000000" w:themeColor="text1"/>
+          <w:sz w:val="32"/>
+          <w:szCs w:val="32"/>
+          <w:lang w:val="en-US"/>
+        </w:rPr>
+        <w:t>Builds</w:t>
+      </w:r>
+      <w:r>
+        <w:rPr>
+          <w:color w:val="000000" w:themeColor="text1"/>
+          <w:sz w:val="32"/>
+          <w:szCs w:val="32"/>
+        </w:rPr>
+        <w:t xml:space="preserve"> </w:t>
+      </w:r>
+      <w:r>
+        <w:rPr>
+          <w:color w:val="000000" w:themeColor="text1"/>
+          <w:sz w:val="32"/>
+          <w:szCs w:val="32"/>
+        </w:rPr>
+        <w:t>και ενημερώνει τον χρήστη για επιτυχία κοινοποίησης</w:t>
+      </w:r>
+      <w:r>
+        <w:rPr>
+          <w:color w:val="000000" w:themeColor="text1"/>
+          <w:sz w:val="32"/>
+          <w:szCs w:val="32"/>
+        </w:rPr>
+        <w:t>.</w:t>
+      </w:r>
+    </w:p>
+    <w:p>
+      <w:pPr>
+        <w:pStyle w:val="ListParagraph"/>
+        <w:ind w:left="1134"/>
+        <w:jc w:val="both"/>
+        <w:rPr>
+          <w:color w:val="000000" w:themeColor="text1"/>
+          <w:sz w:val="32"/>
+          <w:szCs w:val="32"/>
+        </w:rPr>
+      </w:pPr>
+      <w:r>
+        <w:rPr>
+          <w:color w:val="000000" w:themeColor="text1"/>
+          <w:sz w:val="32"/>
+          <w:szCs w:val="32"/>
+        </w:rPr>
+        <w:br/>
+      </w:r>
+    </w:p>
+    <w:p>
+      <w:pPr>
+        <w:pStyle w:val="ListParagraph"/>
+        <w:numPr>
+          <w:ilvl w:val="1"/>
+          <w:numId w:val="1"/>
+        </w:numPr>
+        <w:jc w:val="both"/>
+        <w:rPr>
+          <w:color w:val="000000" w:themeColor="text1"/>
+          <w:sz w:val="32"/>
+          <w:szCs w:val="32"/>
+        </w:rPr>
+      </w:pPr>
+      <w:r>
+        <w:rPr>
+          <w:color w:val="000000" w:themeColor="text1"/>
+          <w:sz w:val="32"/>
+          <w:szCs w:val="32"/>
+          <w:u w:val="single"/>
+        </w:rPr>
+        <w:t>Εναλλακτική Ροή 2:</w:t>
+      </w:r>
+    </w:p>
+    <w:p>
+      <w:pPr>
+        <w:pStyle w:val="ListParagraph"/>
+        <w:numPr>
+          <w:ilvl w:val="2"/>
+          <w:numId w:val="1"/>
+        </w:numPr>
+        <w:jc w:val="both"/>
+        <w:rPr>
+          <w:color w:val="000000" w:themeColor="text1"/>
+          <w:sz w:val="32"/>
+          <w:szCs w:val="32"/>
+        </w:rPr>
+      </w:pPr>
+      <w:r>
+        <w:rPr>
+          <w:color w:val="000000" w:themeColor="text1"/>
+          <w:sz w:val="32"/>
+          <w:szCs w:val="32"/>
+        </w:rPr>
+        <w:t xml:space="preserve">Ο χρήστης επιχειρεί να κοινοποιήσει ένα ολοκληρωμένο </w:t>
+      </w:r>
+      <w:r>
+        <w:rPr>
+          <w:color w:val="000000" w:themeColor="text1"/>
+          <w:sz w:val="32"/>
+          <w:szCs w:val="32"/>
+          <w:lang w:val="en-US"/>
+        </w:rPr>
+        <w:t>Build</w:t>
+      </w:r>
+      <w:r>
+        <w:rPr>
+          <w:color w:val="000000" w:themeColor="text1"/>
+          <w:sz w:val="32"/>
+          <w:szCs w:val="32"/>
+        </w:rPr>
+        <w:t xml:space="preserve"> στο </w:t>
+      </w:r>
+      <w:r>
+        <w:rPr>
+          <w:color w:val="000000" w:themeColor="text1"/>
+          <w:sz w:val="32"/>
+          <w:szCs w:val="32"/>
+          <w:lang w:val="en-US"/>
+        </w:rPr>
+        <w:t>Wall</w:t>
+      </w:r>
+      <w:r>
+        <w:rPr>
+          <w:color w:val="000000" w:themeColor="text1"/>
+          <w:sz w:val="32"/>
+          <w:szCs w:val="32"/>
+        </w:rPr>
+        <w:t xml:space="preserve"> </w:t>
+      </w:r>
+      <w:r>
+        <w:rPr>
+          <w:color w:val="000000" w:themeColor="text1"/>
+          <w:sz w:val="32"/>
+          <w:szCs w:val="32"/>
+          <w:lang w:val="en-US"/>
+        </w:rPr>
+        <w:t>of</w:t>
+      </w:r>
+      <w:r>
+        <w:rPr>
+          <w:color w:val="000000" w:themeColor="text1"/>
+          <w:sz w:val="32"/>
+          <w:szCs w:val="32"/>
+        </w:rPr>
+        <w:t xml:space="preserve"> </w:t>
+      </w:r>
+      <w:r>
+        <w:rPr>
+          <w:color w:val="000000" w:themeColor="text1"/>
+          <w:sz w:val="32"/>
+          <w:szCs w:val="32"/>
+          <w:lang w:val="en-US"/>
+        </w:rPr>
+        <w:t>Builds</w:t>
+      </w:r>
+      <w:r>
+        <w:rPr>
+          <w:color w:val="000000" w:themeColor="text1"/>
+          <w:sz w:val="32"/>
+          <w:szCs w:val="32"/>
+        </w:rPr>
+        <w:t xml:space="preserve"> μέσα από την ειδική καρτέλα </w:t>
+      </w:r>
+      <w:r>
+        <w:rPr>
+          <w:color w:val="000000" w:themeColor="text1"/>
+          <w:sz w:val="32"/>
+          <w:szCs w:val="32"/>
+          <w:lang w:val="en-US"/>
+        </w:rPr>
+        <w:t>View</w:t>
+      </w:r>
+      <w:r>
+        <w:rPr>
+          <w:color w:val="000000" w:themeColor="text1"/>
+          <w:sz w:val="32"/>
+          <w:szCs w:val="32"/>
+        </w:rPr>
+        <w:t xml:space="preserve"> </w:t>
+      </w:r>
+      <w:r>
+        <w:rPr>
+          <w:color w:val="000000" w:themeColor="text1"/>
+          <w:sz w:val="32"/>
+          <w:szCs w:val="32"/>
+          <w:lang w:val="en-US"/>
+        </w:rPr>
+        <w:t>Build</w:t>
+      </w:r>
+      <w:r>
+        <w:rPr>
+          <w:color w:val="000000" w:themeColor="text1"/>
+          <w:sz w:val="32"/>
+          <w:szCs w:val="32"/>
+        </w:rPr>
+        <w:t>.</w:t>
+      </w:r>
+    </w:p>
+    <w:p>
+      <w:pPr>
+        <w:pStyle w:val="ListParagraph"/>
+        <w:numPr>
+          <w:ilvl w:val="2"/>
+          <w:numId w:val="1"/>
+        </w:numPr>
+        <w:jc w:val="both"/>
         <w:rPr>
           <w:color w:val="000000" w:themeColor="text1"/>
           <w:sz w:val="32"/>
@@ -9390,7 +9907,196 @@
           <w:sz w:val="32"/>
           <w:szCs w:val="32"/>
         </w:rPr>
-        <w:t xml:space="preserve"> κοινοποιεί το </w:t>
+        <w:t xml:space="preserve"> </w:t>
+      </w:r>
+      <w:r>
+        <w:rPr>
+          <w:color w:val="000000" w:themeColor="text1"/>
+          <w:sz w:val="32"/>
+          <w:szCs w:val="32"/>
+        </w:rPr>
+        <w:t>δεν επαληθεύει την ύπαρξη εγγραφής του χρήστη.</w:t>
+      </w:r>
+    </w:p>
+    <w:p>
+      <w:pPr>
+        <w:pStyle w:val="ListParagraph"/>
+        <w:numPr>
+          <w:ilvl w:val="2"/>
+          <w:numId w:val="1"/>
+        </w:numPr>
+        <w:jc w:val="both"/>
+        <w:rPr>
+          <w:color w:val="000000" w:themeColor="text1"/>
+          <w:sz w:val="32"/>
+          <w:szCs w:val="32"/>
+        </w:rPr>
+      </w:pPr>
+      <w:r>
+        <w:rPr>
+          <w:color w:val="000000" w:themeColor="text1"/>
+          <w:sz w:val="32"/>
+          <w:szCs w:val="32"/>
+        </w:rPr>
+        <w:t xml:space="preserve">Το σύστημα ανακατευθύνει τον χρήστη στην σελίδα </w:t>
+      </w:r>
+      <w:r>
+        <w:rPr>
+          <w:color w:val="000000" w:themeColor="text1"/>
+          <w:sz w:val="32"/>
+          <w:szCs w:val="32"/>
+          <w:lang w:val="en-US"/>
+        </w:rPr>
+        <w:t>Log</w:t>
+      </w:r>
+      <w:r>
+        <w:rPr>
+          <w:color w:val="000000" w:themeColor="text1"/>
+          <w:sz w:val="32"/>
+          <w:szCs w:val="32"/>
+        </w:rPr>
+        <w:t>-</w:t>
+      </w:r>
+      <w:r>
+        <w:rPr>
+          <w:color w:val="000000" w:themeColor="text1"/>
+          <w:sz w:val="32"/>
+          <w:szCs w:val="32"/>
+          <w:lang w:val="en-US"/>
+        </w:rPr>
+        <w:t>In</w:t>
+      </w:r>
+      <w:r>
+        <w:rPr>
+          <w:color w:val="000000" w:themeColor="text1"/>
+          <w:sz w:val="32"/>
+          <w:szCs w:val="32"/>
+        </w:rPr>
+        <w:t>/</w:t>
+      </w:r>
+      <w:r>
+        <w:rPr>
+          <w:color w:val="000000" w:themeColor="text1"/>
+          <w:sz w:val="32"/>
+          <w:szCs w:val="32"/>
+          <w:lang w:val="en-US"/>
+        </w:rPr>
+        <w:t>Sign</w:t>
+      </w:r>
+      <w:r>
+        <w:rPr>
+          <w:color w:val="000000" w:themeColor="text1"/>
+          <w:sz w:val="32"/>
+          <w:szCs w:val="32"/>
+        </w:rPr>
+        <w:t>-</w:t>
+      </w:r>
+      <w:r>
+        <w:rPr>
+          <w:color w:val="000000" w:themeColor="text1"/>
+          <w:sz w:val="32"/>
+          <w:szCs w:val="32"/>
+          <w:lang w:val="en-US"/>
+        </w:rPr>
+        <w:t>Up</w:t>
+      </w:r>
+      <w:r>
+        <w:rPr>
+          <w:color w:val="000000" w:themeColor="text1"/>
+          <w:sz w:val="32"/>
+          <w:szCs w:val="32"/>
+        </w:rPr>
+        <w:t>.</w:t>
+      </w:r>
+      <w:r>
+        <w:rPr>
+          <w:color w:val="000000" w:themeColor="text1"/>
+          <w:sz w:val="32"/>
+          <w:szCs w:val="32"/>
+        </w:rPr>
+        <w:t xml:space="preserve"> </w:t>
+      </w:r>
+      <w:r>
+        <w:rPr>
+          <w:color w:val="000000" w:themeColor="text1"/>
+          <w:sz w:val="32"/>
+          <w:szCs w:val="32"/>
+          <w:lang w:val="en-US"/>
+        </w:rPr>
+        <w:sym w:font="Wingdings" w:char="F0E0"/>
+      </w:r>
+      <w:r>
+        <w:rPr>
+          <w:color w:val="000000" w:themeColor="text1"/>
+          <w:sz w:val="32"/>
+          <w:szCs w:val="32"/>
+        </w:rPr>
+        <w:t xml:space="preserve"> </w:t>
+      </w:r>
+      <w:r>
+        <w:rPr>
+          <w:b/>
+          <w:bCs/>
+          <w:color w:val="000000" w:themeColor="text1"/>
+          <w:sz w:val="32"/>
+          <w:szCs w:val="32"/>
+          <w:lang w:val="en-US"/>
+        </w:rPr>
+        <w:t>Extend(Log-In/Sign-Up).</w:t>
+      </w:r>
+    </w:p>
+    <w:p>
+      <w:pPr>
+        <w:pStyle w:val="ListParagraph"/>
+        <w:numPr>
+          <w:ilvl w:val="2"/>
+          <w:numId w:val="1"/>
+        </w:numPr>
+        <w:jc w:val="both"/>
+        <w:rPr>
+          <w:color w:val="000000" w:themeColor="text1"/>
+          <w:sz w:val="32"/>
+          <w:szCs w:val="32"/>
+        </w:rPr>
+      </w:pPr>
+      <w:r>
+        <w:rPr>
+          <w:color w:val="000000" w:themeColor="text1"/>
+          <w:sz w:val="32"/>
+          <w:szCs w:val="32"/>
+        </w:rPr>
+        <w:t>Ο χρήστης ακολουθεί την διαδικασία της Σύνδεσης/Εγγραφής</w:t>
+      </w:r>
+      <w:r>
+        <w:rPr>
+          <w:color w:val="000000" w:themeColor="text1"/>
+          <w:sz w:val="32"/>
+          <w:szCs w:val="32"/>
+        </w:rPr>
+        <w:t>.</w:t>
+      </w:r>
+    </w:p>
+    <w:p>
+      <w:pPr>
+        <w:pStyle w:val="ListParagraph"/>
+        <w:numPr>
+          <w:ilvl w:val="2"/>
+          <w:numId w:val="1"/>
+        </w:numPr>
+        <w:jc w:val="both"/>
+        <w:rPr>
+          <w:color w:val="000000" w:themeColor="text1"/>
+          <w:sz w:val="32"/>
+          <w:szCs w:val="32"/>
+        </w:rPr>
+      </w:pPr>
+      <w:r>
+        <w:rPr>
+          <w:color w:val="000000" w:themeColor="text1"/>
+          <w:sz w:val="32"/>
+          <w:szCs w:val="32"/>
+        </w:rPr>
+        <w:t xml:space="preserve">Το σύστημα αποθηκεύει το </w:t>
       </w:r>
       <w:r>
         <w:rPr>
@@ -9424,6 +10130,351 @@
           <w:szCs w:val="32"/>
           <w:lang w:val="en-US"/>
         </w:rPr>
+        <w:t>User</w:t>
+      </w:r>
+      <w:r>
+        <w:rPr>
+          <w:color w:val="000000" w:themeColor="text1"/>
+          <w:sz w:val="32"/>
+          <w:szCs w:val="32"/>
+        </w:rPr>
+        <w:t xml:space="preserve"> </w:t>
+      </w:r>
+      <w:r>
+        <w:rPr>
+          <w:color w:val="000000" w:themeColor="text1"/>
+          <w:sz w:val="32"/>
+          <w:szCs w:val="32"/>
+          <w:lang w:val="en-US"/>
+        </w:rPr>
+        <w:t>Build</w:t>
+      </w:r>
+      <w:r>
+        <w:rPr>
+          <w:color w:val="000000" w:themeColor="text1"/>
+          <w:sz w:val="32"/>
+          <w:szCs w:val="32"/>
+        </w:rPr>
+        <w:t xml:space="preserve"> </w:t>
+      </w:r>
+      <w:r>
+        <w:rPr>
+          <w:color w:val="000000" w:themeColor="text1"/>
+          <w:sz w:val="32"/>
+          <w:szCs w:val="32"/>
+          <w:lang w:val="en-US"/>
+        </w:rPr>
+        <w:t>Library</w:t>
+      </w:r>
+      <w:r>
+        <w:rPr>
+          <w:color w:val="000000" w:themeColor="text1"/>
+          <w:sz w:val="32"/>
+          <w:szCs w:val="32"/>
+        </w:rPr>
+        <w:t>.</w:t>
+      </w:r>
+      <w:r>
+        <w:rPr>
+          <w:color w:val="000000" w:themeColor="text1"/>
+          <w:sz w:val="32"/>
+          <w:szCs w:val="32"/>
+        </w:rPr>
+        <w:t xml:space="preserve"> ***</w:t>
+      </w:r>
+      <w:r>
+        <w:rPr>
+          <w:color w:val="000000" w:themeColor="text1"/>
+        </w:rPr>
+        <w:t>Πρέπει να σημειωθεί</w:t>
+      </w:r>
+      <w:r>
+        <w:rPr>
+          <w:color w:val="000000" w:themeColor="text1"/>
+        </w:rPr>
+        <w:t xml:space="preserve"> ότι</w:t>
+      </w:r>
+      <w:r>
+        <w:rPr>
+          <w:color w:val="000000" w:themeColor="text1"/>
+        </w:rPr>
+        <w:t xml:space="preserve"> </w:t>
+      </w:r>
+      <w:r>
+        <w:rPr>
+          <w:color w:val="000000" w:themeColor="text1"/>
+        </w:rPr>
+        <w:t>η αποθήκευση σε αυτήν την ροή</w:t>
+      </w:r>
+      <w:r>
+        <w:rPr>
+          <w:color w:val="000000" w:themeColor="text1"/>
+        </w:rPr>
+        <w:t xml:space="preserve"> γίνεται</w:t>
+      </w:r>
+      <w:r>
+        <w:rPr>
+          <w:color w:val="000000" w:themeColor="text1"/>
+        </w:rPr>
+        <w:t xml:space="preserve"> επειδή</w:t>
+      </w:r>
+      <w:r>
+        <w:rPr>
+          <w:color w:val="000000" w:themeColor="text1"/>
+        </w:rPr>
+        <w:t xml:space="preserve"> είναι δεδομένο το ότ</w:t>
+      </w:r>
+      <w:r>
+        <w:rPr>
+          <w:color w:val="000000" w:themeColor="text1"/>
+        </w:rPr>
+        <w:t xml:space="preserve">ι εάν ο χρήστης δεν είναι συνδεδεμένος, δεν είναι αποθηκευμένο στον λογαριασμό του επειδή το </w:t>
+      </w:r>
+      <w:r>
+        <w:rPr>
+          <w:color w:val="000000" w:themeColor="text1"/>
+          <w:lang w:val="en-US"/>
+        </w:rPr>
+        <w:t>User</w:t>
+      </w:r>
+      <w:r>
+        <w:rPr>
+          <w:color w:val="000000" w:themeColor="text1"/>
+        </w:rPr>
+        <w:t xml:space="preserve"> </w:t>
+      </w:r>
+      <w:r>
+        <w:rPr>
+          <w:color w:val="000000" w:themeColor="text1"/>
+          <w:lang w:val="en-US"/>
+        </w:rPr>
+        <w:t>Build</w:t>
+      </w:r>
+      <w:r>
+        <w:rPr>
+          <w:color w:val="000000" w:themeColor="text1"/>
+        </w:rPr>
+        <w:t xml:space="preserve"> </w:t>
+      </w:r>
+      <w:r>
+        <w:rPr>
+          <w:color w:val="000000" w:themeColor="text1"/>
+          <w:lang w:val="en-US"/>
+        </w:rPr>
+        <w:t>Library</w:t>
+      </w:r>
+      <w:r>
+        <w:rPr>
+          <w:color w:val="000000" w:themeColor="text1"/>
+        </w:rPr>
+        <w:t xml:space="preserve"> </w:t>
+      </w:r>
+      <w:r>
+        <w:rPr>
+          <w:color w:val="000000" w:themeColor="text1"/>
+        </w:rPr>
+        <w:t xml:space="preserve">είναι </w:t>
+      </w:r>
+      <w:r>
+        <w:rPr>
+          <w:color w:val="000000" w:themeColor="text1"/>
+          <w:lang w:val="en-US"/>
+        </w:rPr>
+        <w:t>private</w:t>
+      </w:r>
+      <w:r>
+        <w:rPr>
+          <w:color w:val="000000" w:themeColor="text1"/>
+        </w:rPr>
+        <w:t xml:space="preserve"> </w:t>
+      </w:r>
+      <w:r>
+        <w:rPr>
+          <w:color w:val="000000" w:themeColor="text1"/>
+        </w:rPr>
+        <w:t xml:space="preserve">όπως εξηγείται και στο </w:t>
+      </w:r>
+      <w:r>
+        <w:rPr>
+          <w:color w:val="000000" w:themeColor="text1"/>
+          <w:lang w:val="en-US"/>
+        </w:rPr>
+        <w:t>Project</w:t>
+      </w:r>
+      <w:r>
+        <w:rPr>
+          <w:color w:val="000000" w:themeColor="text1"/>
+        </w:rPr>
+        <w:t xml:space="preserve"> </w:t>
+      </w:r>
+      <w:r>
+        <w:rPr>
+          <w:color w:val="000000" w:themeColor="text1"/>
+          <w:lang w:val="en-US"/>
+        </w:rPr>
+        <w:t>Description</w:t>
+      </w:r>
+      <w:r>
+        <w:rPr>
+          <w:color w:val="000000" w:themeColor="text1"/>
+        </w:rPr>
+        <w:t xml:space="preserve"> </w:t>
+      </w:r>
+      <w:r>
+        <w:rPr>
+          <w:color w:val="000000" w:themeColor="text1"/>
+        </w:rPr>
+        <w:t xml:space="preserve">το οποίο σημαίνει ότι ένας </w:t>
+      </w:r>
+      <w:r>
+        <w:rPr>
+          <w:color w:val="000000" w:themeColor="text1"/>
+          <w:lang w:val="en-US"/>
+        </w:rPr>
+        <w:t>Unsigned</w:t>
+      </w:r>
+      <w:r>
+        <w:rPr>
+          <w:color w:val="000000" w:themeColor="text1"/>
+        </w:rPr>
+        <w:t xml:space="preserve"> </w:t>
+      </w:r>
+      <w:r>
+        <w:rPr>
+          <w:color w:val="000000" w:themeColor="text1"/>
+          <w:lang w:val="en-US"/>
+        </w:rPr>
+        <w:t>User</w:t>
+      </w:r>
+      <w:r>
+        <w:rPr>
+          <w:color w:val="000000" w:themeColor="text1"/>
+        </w:rPr>
+        <w:t xml:space="preserve"> </w:t>
+      </w:r>
+      <w:proofErr w:type="spellStart"/>
+      <w:r>
+        <w:rPr>
+          <w:color w:val="000000" w:themeColor="text1"/>
+        </w:rPr>
+        <w:t>ανοιξε</w:t>
+      </w:r>
+      <w:proofErr w:type="spellEnd"/>
+      <w:r>
+        <w:rPr>
+          <w:color w:val="000000" w:themeColor="text1"/>
+        </w:rPr>
+        <w:t xml:space="preserve"> ένα </w:t>
+      </w:r>
+      <w:r>
+        <w:rPr>
+          <w:color w:val="000000" w:themeColor="text1"/>
+          <w:lang w:val="en-US"/>
+        </w:rPr>
+        <w:t>generated</w:t>
+      </w:r>
+      <w:r>
+        <w:rPr>
+          <w:color w:val="000000" w:themeColor="text1"/>
+        </w:rPr>
+        <w:t xml:space="preserve"> </w:t>
+      </w:r>
+      <w:r>
+        <w:rPr>
+          <w:color w:val="000000" w:themeColor="text1"/>
+          <w:lang w:val="en-US"/>
+        </w:rPr>
+        <w:t>Build</w:t>
+      </w:r>
+      <w:r>
+        <w:rPr>
+          <w:color w:val="000000" w:themeColor="text1"/>
+        </w:rPr>
+        <w:t xml:space="preserve"> </w:t>
+      </w:r>
+      <w:r>
+        <w:rPr>
+          <w:color w:val="000000" w:themeColor="text1"/>
+        </w:rPr>
+        <w:t xml:space="preserve">το οποίο δεν ήταν πουθενά αποθηκευμένο και άρα η αποθήκευση ήταν </w:t>
+      </w:r>
+      <w:proofErr w:type="spellStart"/>
+      <w:r>
+        <w:rPr>
+          <w:color w:val="000000" w:themeColor="text1"/>
+        </w:rPr>
+        <w:t>υποχρεοτικό</w:t>
+      </w:r>
+      <w:proofErr w:type="spellEnd"/>
+      <w:r>
+        <w:rPr>
+          <w:color w:val="000000" w:themeColor="text1"/>
+        </w:rPr>
+        <w:t xml:space="preserve"> να γίνει.</w:t>
+      </w:r>
+      <w:r>
+        <w:rPr>
+          <w:color w:val="000000" w:themeColor="text1"/>
+          <w:sz w:val="32"/>
+          <w:szCs w:val="32"/>
+        </w:rPr>
+        <w:t>***</w:t>
+      </w:r>
+    </w:p>
+    <w:p>
+      <w:pPr>
+        <w:pStyle w:val="ListParagraph"/>
+        <w:numPr>
+          <w:ilvl w:val="2"/>
+          <w:numId w:val="1"/>
+        </w:numPr>
+        <w:jc w:val="both"/>
+        <w:rPr>
+          <w:color w:val="000000" w:themeColor="text1"/>
+          <w:sz w:val="32"/>
+          <w:szCs w:val="32"/>
+        </w:rPr>
+      </w:pPr>
+      <w:r>
+        <w:rPr>
+          <w:color w:val="000000" w:themeColor="text1"/>
+          <w:sz w:val="32"/>
+          <w:szCs w:val="32"/>
+        </w:rPr>
+        <w:t xml:space="preserve">Το σύστημα κοινοποιεί το </w:t>
+      </w:r>
+      <w:r>
+        <w:rPr>
+          <w:color w:val="000000" w:themeColor="text1"/>
+          <w:sz w:val="32"/>
+          <w:szCs w:val="32"/>
+          <w:lang w:val="en-US"/>
+        </w:rPr>
+        <w:t>Build</w:t>
+      </w:r>
+      <w:r>
+        <w:rPr>
+          <w:color w:val="000000" w:themeColor="text1"/>
+          <w:sz w:val="32"/>
+          <w:szCs w:val="32"/>
+        </w:rPr>
+        <w:t xml:space="preserve"> </w:t>
+      </w:r>
+      <w:r>
+        <w:rPr>
+          <w:color w:val="000000" w:themeColor="text1"/>
+          <w:sz w:val="32"/>
+          <w:szCs w:val="32"/>
+        </w:rPr>
+        <w:t xml:space="preserve">στο </w:t>
+      </w:r>
+      <w:r>
+        <w:rPr>
+          <w:color w:val="000000" w:themeColor="text1"/>
+          <w:sz w:val="32"/>
+          <w:szCs w:val="32"/>
+          <w:lang w:val="en-US"/>
+        </w:rPr>
         <w:t>Wall</w:t>
       </w:r>
       <w:r>
@@ -9466,978 +10517,41 @@
           <w:sz w:val="32"/>
           <w:szCs w:val="32"/>
         </w:rPr>
+        <w:t xml:space="preserve"> </w:t>
+      </w:r>
+      <w:r>
+        <w:rPr>
+          <w:color w:val="000000" w:themeColor="text1"/>
+          <w:sz w:val="32"/>
+          <w:szCs w:val="32"/>
+        </w:rPr>
+        <w:t>και ενημερώνει τον χρήστη για επιτυχία κοινοποίησης</w:t>
+      </w:r>
+      <w:r>
+        <w:rPr>
+          <w:color w:val="000000" w:themeColor="text1"/>
+          <w:sz w:val="32"/>
+          <w:szCs w:val="32"/>
+        </w:rPr>
         <w:t>.</w:t>
       </w:r>
-      <w:r>
-        <w:rPr>
-          <w:color w:val="000000" w:themeColor="text1"/>
-          <w:sz w:val="32"/>
-          <w:szCs w:val="32"/>
-        </w:rPr>
-        <w:br/>
-      </w:r>
-    </w:p>
-    <w:p>
-      <w:pPr>
-        <w:pStyle w:val="ListParagraph"/>
-        <w:numPr>
-          <w:ilvl w:val="1"/>
-          <w:numId w:val="1"/>
-        </w:numPr>
-        <w:jc w:val="both"/>
-        <w:rPr>
-          <w:color w:val="000000" w:themeColor="text1"/>
-          <w:sz w:val="32"/>
-          <w:szCs w:val="32"/>
-        </w:rPr>
-      </w:pPr>
-      <w:r>
-        <w:rPr>
-          <w:color w:val="000000" w:themeColor="text1"/>
-          <w:sz w:val="32"/>
-          <w:szCs w:val="32"/>
-          <w:u w:val="single"/>
-        </w:rPr>
-        <w:t xml:space="preserve">Εναλλακτική Ροή </w:t>
-      </w:r>
-      <w:r>
-        <w:rPr>
-          <w:color w:val="000000" w:themeColor="text1"/>
-          <w:sz w:val="32"/>
-          <w:szCs w:val="32"/>
-          <w:u w:val="single"/>
-          <w:lang w:val="en-US"/>
-        </w:rPr>
-        <w:t>1</w:t>
-      </w:r>
-      <w:r>
-        <w:rPr>
-          <w:color w:val="000000" w:themeColor="text1"/>
-          <w:sz w:val="32"/>
-          <w:szCs w:val="32"/>
-          <w:u w:val="single"/>
-        </w:rPr>
-        <w:t>:</w:t>
-      </w:r>
-    </w:p>
-    <w:p>
-      <w:pPr>
-        <w:pStyle w:val="ListParagraph"/>
-        <w:numPr>
-          <w:ilvl w:val="2"/>
-          <w:numId w:val="1"/>
-        </w:numPr>
-        <w:jc w:val="both"/>
-        <w:rPr>
-          <w:color w:val="000000" w:themeColor="text1"/>
-          <w:sz w:val="32"/>
-          <w:szCs w:val="32"/>
-        </w:rPr>
-      </w:pPr>
-      <w:r>
-        <w:rPr>
-          <w:color w:val="000000" w:themeColor="text1"/>
-          <w:sz w:val="32"/>
-          <w:szCs w:val="32"/>
-        </w:rPr>
-        <w:t>Τα πρώτα 2 βήματα είναι ίδια με αυτά της βασικής ροής.</w:t>
-      </w:r>
-    </w:p>
-    <w:p>
-      <w:pPr>
-        <w:pStyle w:val="ListParagraph"/>
-        <w:numPr>
-          <w:ilvl w:val="2"/>
-          <w:numId w:val="1"/>
-        </w:numPr>
-        <w:jc w:val="both"/>
-        <w:rPr>
-          <w:color w:val="000000" w:themeColor="text1"/>
-          <w:sz w:val="32"/>
-          <w:szCs w:val="32"/>
-        </w:rPr>
-      </w:pPr>
-      <w:r>
-        <w:rPr>
-          <w:color w:val="000000" w:themeColor="text1"/>
-          <w:sz w:val="32"/>
-          <w:szCs w:val="32"/>
-        </w:rPr>
-        <w:t>Το σύστημα</w:t>
-      </w:r>
-      <w:r>
-        <w:rPr>
-          <w:color w:val="000000" w:themeColor="text1"/>
-          <w:sz w:val="32"/>
-          <w:szCs w:val="32"/>
-        </w:rPr>
-        <w:t xml:space="preserve"> </w:t>
-      </w:r>
-      <w:r>
-        <w:rPr>
-          <w:color w:val="000000" w:themeColor="text1"/>
-          <w:sz w:val="32"/>
-          <w:szCs w:val="32"/>
-        </w:rPr>
-        <w:t>δεν</w:t>
-      </w:r>
-      <w:r>
-        <w:rPr>
-          <w:color w:val="000000" w:themeColor="text1"/>
-          <w:sz w:val="32"/>
-          <w:szCs w:val="32"/>
-        </w:rPr>
-        <w:t xml:space="preserve"> επαληθεύει την ύπαρξη αυτού του </w:t>
-      </w:r>
-      <w:r>
-        <w:rPr>
-          <w:color w:val="000000" w:themeColor="text1"/>
-          <w:sz w:val="32"/>
-          <w:szCs w:val="32"/>
-          <w:lang w:val="en-US"/>
-        </w:rPr>
-        <w:t>Build</w:t>
-      </w:r>
-      <w:r>
-        <w:rPr>
-          <w:color w:val="000000" w:themeColor="text1"/>
-          <w:sz w:val="32"/>
-          <w:szCs w:val="32"/>
-        </w:rPr>
-        <w:t xml:space="preserve"> στο </w:t>
-      </w:r>
-      <w:r>
-        <w:rPr>
-          <w:color w:val="000000" w:themeColor="text1"/>
-          <w:sz w:val="32"/>
-          <w:szCs w:val="32"/>
-          <w:lang w:val="en-US"/>
-        </w:rPr>
-        <w:t>User</w:t>
-      </w:r>
-      <w:r>
-        <w:rPr>
-          <w:color w:val="000000" w:themeColor="text1"/>
-          <w:sz w:val="32"/>
-          <w:szCs w:val="32"/>
-        </w:rPr>
-        <w:t xml:space="preserve"> </w:t>
-      </w:r>
-      <w:r>
-        <w:rPr>
-          <w:color w:val="000000" w:themeColor="text1"/>
-          <w:sz w:val="32"/>
-          <w:szCs w:val="32"/>
-          <w:lang w:val="en-US"/>
-        </w:rPr>
-        <w:t>Library</w:t>
-      </w:r>
-      <w:r>
-        <w:rPr>
-          <w:color w:val="000000" w:themeColor="text1"/>
-          <w:sz w:val="32"/>
-          <w:szCs w:val="32"/>
-        </w:rPr>
-        <w:t xml:space="preserve"> και ενημερώνει τον χρήστη με σχετικό μήνυμα</w:t>
-      </w:r>
-      <w:r>
-        <w:rPr>
-          <w:color w:val="000000" w:themeColor="text1"/>
-          <w:sz w:val="32"/>
-          <w:szCs w:val="32"/>
-        </w:rPr>
-        <w:t>.</w:t>
-      </w:r>
-    </w:p>
-    <w:p>
-      <w:pPr>
-        <w:pStyle w:val="ListParagraph"/>
-        <w:numPr>
-          <w:ilvl w:val="2"/>
-          <w:numId w:val="1"/>
-        </w:numPr>
-        <w:jc w:val="both"/>
-        <w:rPr>
-          <w:color w:val="000000" w:themeColor="text1"/>
-          <w:sz w:val="32"/>
-          <w:szCs w:val="32"/>
-        </w:rPr>
-      </w:pPr>
-      <w:r>
-        <w:rPr>
-          <w:color w:val="000000" w:themeColor="text1"/>
-          <w:sz w:val="32"/>
-          <w:szCs w:val="32"/>
-        </w:rPr>
-        <w:t xml:space="preserve">Το σύστημα </w:t>
-      </w:r>
-      <w:r>
-        <w:rPr>
-          <w:color w:val="000000" w:themeColor="text1"/>
-          <w:sz w:val="32"/>
-          <w:szCs w:val="32"/>
-        </w:rPr>
-        <w:t xml:space="preserve">αποθηκεύει το </w:t>
-      </w:r>
-      <w:r>
-        <w:rPr>
-          <w:color w:val="000000" w:themeColor="text1"/>
-          <w:sz w:val="32"/>
-          <w:szCs w:val="32"/>
-          <w:lang w:val="en-US"/>
-        </w:rPr>
-        <w:t>Build</w:t>
-      </w:r>
-      <w:r>
-        <w:rPr>
-          <w:color w:val="000000" w:themeColor="text1"/>
-          <w:sz w:val="32"/>
-          <w:szCs w:val="32"/>
-        </w:rPr>
-        <w:t xml:space="preserve"> </w:t>
-      </w:r>
-      <w:r>
-        <w:rPr>
-          <w:color w:val="000000" w:themeColor="text1"/>
-          <w:sz w:val="32"/>
-          <w:szCs w:val="32"/>
-        </w:rPr>
-        <w:t xml:space="preserve">στο </w:t>
-      </w:r>
-      <w:r>
-        <w:rPr>
-          <w:color w:val="000000" w:themeColor="text1"/>
-          <w:sz w:val="32"/>
-          <w:szCs w:val="32"/>
-          <w:lang w:val="en-US"/>
-        </w:rPr>
-        <w:t>User</w:t>
-      </w:r>
-      <w:r>
-        <w:rPr>
-          <w:color w:val="000000" w:themeColor="text1"/>
-          <w:sz w:val="32"/>
-          <w:szCs w:val="32"/>
-        </w:rPr>
-        <w:t xml:space="preserve"> </w:t>
-      </w:r>
-      <w:r>
-        <w:rPr>
-          <w:color w:val="000000" w:themeColor="text1"/>
-          <w:sz w:val="32"/>
-          <w:szCs w:val="32"/>
-          <w:lang w:val="en-US"/>
-        </w:rPr>
-        <w:t>Build</w:t>
-      </w:r>
-      <w:r>
-        <w:rPr>
-          <w:color w:val="000000" w:themeColor="text1"/>
-          <w:sz w:val="32"/>
-          <w:szCs w:val="32"/>
-        </w:rPr>
-        <w:t xml:space="preserve"> </w:t>
-      </w:r>
-      <w:r>
-        <w:rPr>
-          <w:color w:val="000000" w:themeColor="text1"/>
-          <w:sz w:val="32"/>
-          <w:szCs w:val="32"/>
-          <w:lang w:val="en-US"/>
-        </w:rPr>
-        <w:t>Library</w:t>
-      </w:r>
-      <w:r>
-        <w:rPr>
-          <w:color w:val="000000" w:themeColor="text1"/>
-          <w:sz w:val="32"/>
-          <w:szCs w:val="32"/>
-        </w:rPr>
-        <w:t>.</w:t>
-      </w:r>
-    </w:p>
-    <w:p>
-      <w:pPr>
-        <w:pStyle w:val="ListParagraph"/>
-        <w:numPr>
-          <w:ilvl w:val="2"/>
-          <w:numId w:val="1"/>
-        </w:numPr>
-        <w:jc w:val="both"/>
-        <w:rPr>
-          <w:color w:val="000000" w:themeColor="text1"/>
-          <w:sz w:val="32"/>
-          <w:szCs w:val="32"/>
-        </w:rPr>
-      </w:pPr>
-      <w:r>
-        <w:rPr>
-          <w:color w:val="000000" w:themeColor="text1"/>
-          <w:sz w:val="32"/>
-          <w:szCs w:val="32"/>
-        </w:rPr>
-        <w:t xml:space="preserve">Το σύστημα κοινοποιεί το </w:t>
-      </w:r>
-      <w:r>
-        <w:rPr>
-          <w:color w:val="000000" w:themeColor="text1"/>
-          <w:sz w:val="32"/>
-          <w:szCs w:val="32"/>
-          <w:lang w:val="en-US"/>
-        </w:rPr>
-        <w:t>Build</w:t>
-      </w:r>
-      <w:r>
-        <w:rPr>
-          <w:color w:val="000000" w:themeColor="text1"/>
-          <w:sz w:val="32"/>
-          <w:szCs w:val="32"/>
-        </w:rPr>
-        <w:t xml:space="preserve"> </w:t>
-      </w:r>
-      <w:r>
-        <w:rPr>
-          <w:color w:val="000000" w:themeColor="text1"/>
-          <w:sz w:val="32"/>
-          <w:szCs w:val="32"/>
-        </w:rPr>
-        <w:t xml:space="preserve">στο </w:t>
-      </w:r>
-      <w:r>
-        <w:rPr>
-          <w:color w:val="000000" w:themeColor="text1"/>
-          <w:sz w:val="32"/>
-          <w:szCs w:val="32"/>
-          <w:lang w:val="en-US"/>
-        </w:rPr>
-        <w:t>Wall</w:t>
-      </w:r>
-      <w:r>
-        <w:rPr>
-          <w:color w:val="000000" w:themeColor="text1"/>
-          <w:sz w:val="32"/>
-          <w:szCs w:val="32"/>
-        </w:rPr>
-        <w:t xml:space="preserve"> </w:t>
-      </w:r>
-      <w:r>
-        <w:rPr>
-          <w:color w:val="000000" w:themeColor="text1"/>
-          <w:sz w:val="32"/>
-          <w:szCs w:val="32"/>
-          <w:lang w:val="en-US"/>
-        </w:rPr>
-        <w:t>of</w:t>
-      </w:r>
-      <w:r>
-        <w:rPr>
-          <w:color w:val="000000" w:themeColor="text1"/>
-          <w:sz w:val="32"/>
-          <w:szCs w:val="32"/>
-        </w:rPr>
-        <w:t xml:space="preserve"> </w:t>
-      </w:r>
-      <w:r>
-        <w:rPr>
-          <w:color w:val="000000" w:themeColor="text1"/>
-          <w:sz w:val="32"/>
-          <w:szCs w:val="32"/>
-          <w:lang w:val="en-US"/>
-        </w:rPr>
-        <w:t>Builds</w:t>
-      </w:r>
-      <w:r>
-        <w:rPr>
-          <w:color w:val="000000" w:themeColor="text1"/>
-          <w:sz w:val="32"/>
-          <w:szCs w:val="32"/>
-        </w:rPr>
-        <w:t xml:space="preserve"> </w:t>
-      </w:r>
-      <w:r>
-        <w:rPr>
-          <w:color w:val="000000" w:themeColor="text1"/>
-          <w:sz w:val="32"/>
-          <w:szCs w:val="32"/>
-        </w:rPr>
-        <w:t>και ενημερώνει τον χρήστη για επιτυχία κοινοποίησης</w:t>
-      </w:r>
-      <w:r>
-        <w:rPr>
-          <w:color w:val="000000" w:themeColor="text1"/>
-          <w:sz w:val="32"/>
-          <w:szCs w:val="32"/>
-        </w:rPr>
-        <w:t>.</w:t>
-      </w:r>
-    </w:p>
-    <w:p>
-      <w:pPr>
-        <w:pStyle w:val="ListParagraph"/>
-        <w:ind w:left="1134"/>
-        <w:jc w:val="both"/>
-        <w:rPr>
-          <w:color w:val="000000" w:themeColor="text1"/>
-          <w:sz w:val="32"/>
-          <w:szCs w:val="32"/>
-        </w:rPr>
-      </w:pPr>
-      <w:r>
-        <w:rPr>
-          <w:color w:val="000000" w:themeColor="text1"/>
-          <w:sz w:val="32"/>
-          <w:szCs w:val="32"/>
-        </w:rPr>
-        <w:br/>
-      </w:r>
-    </w:p>
-    <w:p>
-      <w:pPr>
-        <w:pStyle w:val="ListParagraph"/>
-        <w:numPr>
-          <w:ilvl w:val="1"/>
-          <w:numId w:val="1"/>
-        </w:numPr>
-        <w:jc w:val="both"/>
-        <w:rPr>
-          <w:color w:val="000000" w:themeColor="text1"/>
-          <w:sz w:val="32"/>
-          <w:szCs w:val="32"/>
-        </w:rPr>
-      </w:pPr>
-      <w:r>
-        <w:rPr>
-          <w:color w:val="000000" w:themeColor="text1"/>
-          <w:sz w:val="32"/>
-          <w:szCs w:val="32"/>
-          <w:u w:val="single"/>
-        </w:rPr>
-        <w:t>Εναλλακτική Ροή 2:</w:t>
-      </w:r>
-    </w:p>
-    <w:p>
-      <w:pPr>
-        <w:pStyle w:val="ListParagraph"/>
-        <w:numPr>
-          <w:ilvl w:val="2"/>
-          <w:numId w:val="1"/>
-        </w:numPr>
-        <w:jc w:val="both"/>
-        <w:rPr>
-          <w:color w:val="000000" w:themeColor="text1"/>
-          <w:sz w:val="32"/>
-          <w:szCs w:val="32"/>
-        </w:rPr>
-      </w:pPr>
-      <w:r>
-        <w:rPr>
-          <w:color w:val="000000" w:themeColor="text1"/>
-          <w:sz w:val="32"/>
-          <w:szCs w:val="32"/>
-        </w:rPr>
-        <w:t xml:space="preserve">Ο χρήστης επιχειρεί να κοινοποιήσει ένα ολοκληρωμένο </w:t>
-      </w:r>
-      <w:r>
-        <w:rPr>
-          <w:color w:val="000000" w:themeColor="text1"/>
-          <w:sz w:val="32"/>
-          <w:szCs w:val="32"/>
-          <w:lang w:val="en-US"/>
-        </w:rPr>
-        <w:t>Build</w:t>
-      </w:r>
-      <w:r>
-        <w:rPr>
-          <w:color w:val="000000" w:themeColor="text1"/>
-          <w:sz w:val="32"/>
-          <w:szCs w:val="32"/>
-        </w:rPr>
-        <w:t xml:space="preserve"> στο </w:t>
-      </w:r>
-      <w:r>
-        <w:rPr>
-          <w:color w:val="000000" w:themeColor="text1"/>
-          <w:sz w:val="32"/>
-          <w:szCs w:val="32"/>
-          <w:lang w:val="en-US"/>
-        </w:rPr>
-        <w:t>Wall</w:t>
-      </w:r>
-      <w:r>
-        <w:rPr>
-          <w:color w:val="000000" w:themeColor="text1"/>
-          <w:sz w:val="32"/>
-          <w:szCs w:val="32"/>
-        </w:rPr>
-        <w:t xml:space="preserve"> </w:t>
-      </w:r>
-      <w:r>
-        <w:rPr>
-          <w:color w:val="000000" w:themeColor="text1"/>
-          <w:sz w:val="32"/>
-          <w:szCs w:val="32"/>
-          <w:lang w:val="en-US"/>
-        </w:rPr>
-        <w:t>of</w:t>
-      </w:r>
-      <w:r>
-        <w:rPr>
-          <w:color w:val="000000" w:themeColor="text1"/>
-          <w:sz w:val="32"/>
-          <w:szCs w:val="32"/>
-        </w:rPr>
-        <w:t xml:space="preserve"> </w:t>
-      </w:r>
-      <w:r>
-        <w:rPr>
-          <w:color w:val="000000" w:themeColor="text1"/>
-          <w:sz w:val="32"/>
-          <w:szCs w:val="32"/>
-          <w:lang w:val="en-US"/>
-        </w:rPr>
-        <w:t>Builds</w:t>
-      </w:r>
-      <w:r>
-        <w:rPr>
-          <w:color w:val="000000" w:themeColor="text1"/>
-          <w:sz w:val="32"/>
-          <w:szCs w:val="32"/>
-        </w:rPr>
-        <w:t xml:space="preserve"> μέσα από την ειδική καρτέλα </w:t>
-      </w:r>
-      <w:r>
-        <w:rPr>
-          <w:color w:val="000000" w:themeColor="text1"/>
-          <w:sz w:val="32"/>
-          <w:szCs w:val="32"/>
-          <w:lang w:val="en-US"/>
-        </w:rPr>
-        <w:t>View</w:t>
-      </w:r>
-      <w:r>
-        <w:rPr>
-          <w:color w:val="000000" w:themeColor="text1"/>
-          <w:sz w:val="32"/>
-          <w:szCs w:val="32"/>
-        </w:rPr>
-        <w:t xml:space="preserve"> </w:t>
-      </w:r>
-      <w:r>
-        <w:rPr>
-          <w:color w:val="000000" w:themeColor="text1"/>
-          <w:sz w:val="32"/>
-          <w:szCs w:val="32"/>
-          <w:lang w:val="en-US"/>
-        </w:rPr>
-        <w:t>Build</w:t>
-      </w:r>
-      <w:r>
-        <w:rPr>
-          <w:color w:val="000000" w:themeColor="text1"/>
-          <w:sz w:val="32"/>
-          <w:szCs w:val="32"/>
-        </w:rPr>
-        <w:t>.</w:t>
-      </w:r>
-    </w:p>
-    <w:p>
-      <w:pPr>
-        <w:pStyle w:val="ListParagraph"/>
-        <w:numPr>
-          <w:ilvl w:val="2"/>
-          <w:numId w:val="1"/>
-        </w:numPr>
-        <w:jc w:val="both"/>
-        <w:rPr>
-          <w:color w:val="000000" w:themeColor="text1"/>
-          <w:sz w:val="32"/>
-          <w:szCs w:val="32"/>
-        </w:rPr>
-      </w:pPr>
-      <w:r>
-        <w:rPr>
-          <w:color w:val="000000" w:themeColor="text1"/>
-          <w:sz w:val="32"/>
-          <w:szCs w:val="32"/>
-        </w:rPr>
-        <w:t>Το σύστημα</w:t>
-      </w:r>
-      <w:r>
-        <w:rPr>
-          <w:color w:val="000000" w:themeColor="text1"/>
-          <w:sz w:val="32"/>
-          <w:szCs w:val="32"/>
-        </w:rPr>
-        <w:t xml:space="preserve"> </w:t>
-      </w:r>
-      <w:r>
-        <w:rPr>
-          <w:color w:val="000000" w:themeColor="text1"/>
-          <w:sz w:val="32"/>
-          <w:szCs w:val="32"/>
-        </w:rPr>
-        <w:t>δεν</w:t>
-      </w:r>
-      <w:r>
-        <w:rPr>
-          <w:color w:val="000000" w:themeColor="text1"/>
-          <w:sz w:val="32"/>
-          <w:szCs w:val="32"/>
-        </w:rPr>
-        <w:t xml:space="preserve"> επαληθεύει την ύπαρξη εγγραφής του χρήστη.</w:t>
-      </w:r>
-    </w:p>
-    <w:p>
-      <w:pPr>
-        <w:pStyle w:val="ListParagraph"/>
-        <w:numPr>
-          <w:ilvl w:val="2"/>
-          <w:numId w:val="1"/>
-        </w:numPr>
-        <w:jc w:val="both"/>
-        <w:rPr>
-          <w:color w:val="000000" w:themeColor="text1"/>
-          <w:sz w:val="32"/>
-          <w:szCs w:val="32"/>
-        </w:rPr>
-      </w:pPr>
-      <w:r>
-        <w:rPr>
-          <w:color w:val="000000" w:themeColor="text1"/>
-          <w:sz w:val="32"/>
-          <w:szCs w:val="32"/>
-        </w:rPr>
-        <w:t xml:space="preserve">Το σύστημα ανακατευθύνει τον χρήστη στην σελίδα </w:t>
-      </w:r>
-      <w:r>
-        <w:rPr>
-          <w:color w:val="000000" w:themeColor="text1"/>
-          <w:sz w:val="32"/>
-          <w:szCs w:val="32"/>
-          <w:lang w:val="en-US"/>
-        </w:rPr>
-        <w:t>Log</w:t>
-      </w:r>
-      <w:r>
-        <w:rPr>
-          <w:color w:val="000000" w:themeColor="text1"/>
-          <w:sz w:val="32"/>
-          <w:szCs w:val="32"/>
-        </w:rPr>
-        <w:t>-</w:t>
-      </w:r>
-      <w:r>
-        <w:rPr>
-          <w:color w:val="000000" w:themeColor="text1"/>
-          <w:sz w:val="32"/>
-          <w:szCs w:val="32"/>
-          <w:lang w:val="en-US"/>
-        </w:rPr>
-        <w:t>In</w:t>
-      </w:r>
-      <w:r>
-        <w:rPr>
-          <w:color w:val="000000" w:themeColor="text1"/>
-          <w:sz w:val="32"/>
-          <w:szCs w:val="32"/>
-        </w:rPr>
-        <w:t>/</w:t>
-      </w:r>
-      <w:r>
-        <w:rPr>
-          <w:color w:val="000000" w:themeColor="text1"/>
-          <w:sz w:val="32"/>
-          <w:szCs w:val="32"/>
-          <w:lang w:val="en-US"/>
-        </w:rPr>
-        <w:t>Sign</w:t>
-      </w:r>
-      <w:r>
-        <w:rPr>
-          <w:color w:val="000000" w:themeColor="text1"/>
-          <w:sz w:val="32"/>
-          <w:szCs w:val="32"/>
-        </w:rPr>
-        <w:t>-</w:t>
-      </w:r>
-      <w:r>
-        <w:rPr>
-          <w:color w:val="000000" w:themeColor="text1"/>
-          <w:sz w:val="32"/>
-          <w:szCs w:val="32"/>
-          <w:lang w:val="en-US"/>
-        </w:rPr>
-        <w:t>Up</w:t>
-      </w:r>
-      <w:r>
-        <w:rPr>
-          <w:color w:val="000000" w:themeColor="text1"/>
-          <w:sz w:val="32"/>
-          <w:szCs w:val="32"/>
-        </w:rPr>
-        <w:t>.</w:t>
-      </w:r>
-    </w:p>
-    <w:p>
-      <w:pPr>
-        <w:pStyle w:val="ListParagraph"/>
-        <w:numPr>
-          <w:ilvl w:val="2"/>
-          <w:numId w:val="1"/>
-        </w:numPr>
-        <w:jc w:val="both"/>
-        <w:rPr>
-          <w:color w:val="000000" w:themeColor="text1"/>
-          <w:sz w:val="32"/>
-          <w:szCs w:val="32"/>
-        </w:rPr>
-      </w:pPr>
-      <w:r>
-        <w:rPr>
-          <w:color w:val="000000" w:themeColor="text1"/>
-          <w:sz w:val="32"/>
-          <w:szCs w:val="32"/>
-        </w:rPr>
-        <w:t>Ο χρήστης ακολουθεί την διαδικασία της Σύνδεσης/Εγγραφής</w:t>
-      </w:r>
-      <w:r>
-        <w:rPr>
-          <w:color w:val="000000" w:themeColor="text1"/>
-          <w:sz w:val="32"/>
-          <w:szCs w:val="32"/>
-        </w:rPr>
-        <w:t>.</w:t>
-      </w:r>
-    </w:p>
-    <w:p>
-      <w:pPr>
-        <w:pStyle w:val="ListParagraph"/>
-        <w:numPr>
-          <w:ilvl w:val="2"/>
-          <w:numId w:val="1"/>
-        </w:numPr>
-        <w:jc w:val="both"/>
-        <w:rPr>
-          <w:color w:val="000000" w:themeColor="text1"/>
-          <w:sz w:val="32"/>
-          <w:szCs w:val="32"/>
-        </w:rPr>
-      </w:pPr>
-      <w:r>
-        <w:rPr>
-          <w:color w:val="000000" w:themeColor="text1"/>
-          <w:sz w:val="32"/>
-          <w:szCs w:val="32"/>
-        </w:rPr>
-        <w:t xml:space="preserve">Το σύστημα αποθηκεύει το </w:t>
-      </w:r>
-      <w:r>
-        <w:rPr>
-          <w:color w:val="000000" w:themeColor="text1"/>
-          <w:sz w:val="32"/>
-          <w:szCs w:val="32"/>
-          <w:lang w:val="en-US"/>
-        </w:rPr>
-        <w:t>Build</w:t>
-      </w:r>
-      <w:r>
-        <w:rPr>
-          <w:color w:val="000000" w:themeColor="text1"/>
-          <w:sz w:val="32"/>
-          <w:szCs w:val="32"/>
-        </w:rPr>
-        <w:t xml:space="preserve"> </w:t>
-      </w:r>
-      <w:r>
-        <w:rPr>
-          <w:color w:val="000000" w:themeColor="text1"/>
-          <w:sz w:val="32"/>
-          <w:szCs w:val="32"/>
-        </w:rPr>
-        <w:t xml:space="preserve">στο </w:t>
-      </w:r>
-      <w:r>
-        <w:rPr>
-          <w:color w:val="000000" w:themeColor="text1"/>
-          <w:sz w:val="32"/>
-          <w:szCs w:val="32"/>
-          <w:lang w:val="en-US"/>
-        </w:rPr>
-        <w:t>User</w:t>
-      </w:r>
-      <w:r>
-        <w:rPr>
-          <w:color w:val="000000" w:themeColor="text1"/>
-          <w:sz w:val="32"/>
-          <w:szCs w:val="32"/>
-        </w:rPr>
-        <w:t xml:space="preserve"> </w:t>
-      </w:r>
-      <w:r>
-        <w:rPr>
-          <w:color w:val="000000" w:themeColor="text1"/>
-          <w:sz w:val="32"/>
-          <w:szCs w:val="32"/>
-          <w:lang w:val="en-US"/>
-        </w:rPr>
-        <w:t>Build</w:t>
-      </w:r>
-      <w:r>
-        <w:rPr>
-          <w:color w:val="000000" w:themeColor="text1"/>
-          <w:sz w:val="32"/>
-          <w:szCs w:val="32"/>
-        </w:rPr>
-        <w:t xml:space="preserve"> </w:t>
-      </w:r>
-      <w:r>
-        <w:rPr>
-          <w:color w:val="000000" w:themeColor="text1"/>
-          <w:sz w:val="32"/>
-          <w:szCs w:val="32"/>
-          <w:lang w:val="en-US"/>
-        </w:rPr>
-        <w:t>Library</w:t>
-      </w:r>
-      <w:r>
-        <w:rPr>
-          <w:color w:val="000000" w:themeColor="text1"/>
-          <w:sz w:val="32"/>
-          <w:szCs w:val="32"/>
-        </w:rPr>
-        <w:t>.</w:t>
-      </w:r>
-    </w:p>
-    <w:p>
-      <w:pPr>
-        <w:pStyle w:val="ListParagraph"/>
-        <w:numPr>
-          <w:ilvl w:val="2"/>
-          <w:numId w:val="1"/>
-        </w:numPr>
-        <w:jc w:val="both"/>
-        <w:rPr>
-          <w:color w:val="000000" w:themeColor="text1"/>
-          <w:sz w:val="32"/>
-          <w:szCs w:val="32"/>
-        </w:rPr>
-      </w:pPr>
-      <w:r>
-        <w:rPr>
-          <w:color w:val="000000" w:themeColor="text1"/>
-          <w:sz w:val="32"/>
-          <w:szCs w:val="32"/>
-        </w:rPr>
-        <w:t xml:space="preserve">Το σύστημα κοινοποιεί το </w:t>
-      </w:r>
-      <w:r>
-        <w:rPr>
-          <w:color w:val="000000" w:themeColor="text1"/>
-          <w:sz w:val="32"/>
-          <w:szCs w:val="32"/>
-          <w:lang w:val="en-US"/>
-        </w:rPr>
-        <w:t>Build</w:t>
-      </w:r>
-      <w:r>
-        <w:rPr>
-          <w:color w:val="000000" w:themeColor="text1"/>
-          <w:sz w:val="32"/>
-          <w:szCs w:val="32"/>
-        </w:rPr>
-        <w:t xml:space="preserve"> </w:t>
-      </w:r>
-      <w:r>
-        <w:rPr>
-          <w:color w:val="000000" w:themeColor="text1"/>
-          <w:sz w:val="32"/>
-          <w:szCs w:val="32"/>
-        </w:rPr>
-        <w:t xml:space="preserve">στο </w:t>
-      </w:r>
-      <w:r>
-        <w:rPr>
-          <w:color w:val="000000" w:themeColor="text1"/>
-          <w:sz w:val="32"/>
-          <w:szCs w:val="32"/>
-          <w:lang w:val="en-US"/>
-        </w:rPr>
-        <w:t>Wall</w:t>
-      </w:r>
-      <w:r>
-        <w:rPr>
-          <w:color w:val="000000" w:themeColor="text1"/>
-          <w:sz w:val="32"/>
-          <w:szCs w:val="32"/>
-        </w:rPr>
-        <w:t xml:space="preserve"> </w:t>
-      </w:r>
-      <w:r>
-        <w:rPr>
-          <w:color w:val="000000" w:themeColor="text1"/>
-          <w:sz w:val="32"/>
-          <w:szCs w:val="32"/>
-          <w:lang w:val="en-US"/>
-        </w:rPr>
-        <w:t>of</w:t>
-      </w:r>
-      <w:r>
-        <w:rPr>
-          <w:color w:val="000000" w:themeColor="text1"/>
-          <w:sz w:val="32"/>
-          <w:szCs w:val="32"/>
-        </w:rPr>
-        <w:t xml:space="preserve"> </w:t>
-      </w:r>
-      <w:r>
-        <w:rPr>
-          <w:color w:val="000000" w:themeColor="text1"/>
-          <w:sz w:val="32"/>
-          <w:szCs w:val="32"/>
-          <w:lang w:val="en-US"/>
-        </w:rPr>
-        <w:t>Builds</w:t>
-      </w:r>
-      <w:r>
-        <w:rPr>
-          <w:color w:val="000000" w:themeColor="text1"/>
-          <w:sz w:val="32"/>
-          <w:szCs w:val="32"/>
-        </w:rPr>
-        <w:t xml:space="preserve"> </w:t>
-      </w:r>
-      <w:r>
-        <w:rPr>
-          <w:color w:val="000000" w:themeColor="text1"/>
-          <w:sz w:val="32"/>
-          <w:szCs w:val="32"/>
-        </w:rPr>
-        <w:t>και ενημερώνει τον χρήστη για επιτυχία κοινοποίησης</w:t>
-      </w:r>
-      <w:r>
-        <w:rPr>
-          <w:color w:val="000000" w:themeColor="text1"/>
-          <w:sz w:val="32"/>
-          <w:szCs w:val="32"/>
-        </w:rPr>
-        <w:t>.</w:t>
-      </w:r>
-    </w:p>
-    <w:p>
-      <w:pPr>
-        <w:jc w:val="both"/>
-        <w:rPr>
-          <w:color w:val="000000" w:themeColor="text1"/>
-          <w:sz w:val="32"/>
-          <w:szCs w:val="32"/>
-        </w:rPr>
-      </w:pPr>
-      <w:r>
-        <w:rPr>
-          <w:color w:val="000000" w:themeColor="text1"/>
-          <w:sz w:val="32"/>
-          <w:szCs w:val="32"/>
-        </w:rPr>
+    </w:p>
+    <w:p>
+      <w:pPr>
+        <w:jc w:val="both"/>
+        <w:rPr>
+          <w:color w:val="000000" w:themeColor="text1"/>
+          <w:sz w:val="32"/>
+          <w:szCs w:val="32"/>
+        </w:rPr>
+      </w:pPr>
+      <w:r>
+        <w:rPr>
+          <w:color w:val="000000" w:themeColor="text1"/>
+          <w:sz w:val="32"/>
+          <w:szCs w:val="32"/>
+        </w:rPr>
+        <w:lastRenderedPageBreak/>
         <w:br/>
       </w:r>
     </w:p>

</xml_diff>